<commit_message>
Labo 1 + 2 Toegevoegd
</commit_message>
<xml_diff>
--- a/Labo_1/Labo 1 word.docx
+++ b/Labo_1/Labo 1 word.docx
@@ -18,35 +18,521 @@
           <w:sz w:val="40"/>
           <w:szCs w:val="40"/>
         </w:rPr>
-        <w:t>Opdracht 1</w:t>
-      </w:r>
-    </w:p>
-    <w:p>
+        <w:t>Verslag Internet en HTTP Opdracht 1</w:t>
+      </w:r>
+    </w:p>
+    <w:p>
+      <w:r>
+        <w:object w:dxaOrig="5460" w:dyaOrig="3396" w14:anchorId="2A67799C">
+          <v:shapetype id="_x0000_t75" coordsize="21600,21600" o:spt="75" o:preferrelative="t" path="m@4@5l@4@11@9@11@9@5xe" filled="f" stroked="f">
+            <v:stroke joinstyle="miter"/>
+            <v:formulas>
+              <v:f eqn="if lineDrawn pixelLineWidth 0"/>
+              <v:f eqn="sum @0 1 0"/>
+              <v:f eqn="sum 0 0 @1"/>
+              <v:f eqn="prod @2 1 2"/>
+              <v:f eqn="prod @3 21600 pixelWidth"/>
+              <v:f eqn="prod @3 21600 pixelHeight"/>
+              <v:f eqn="sum @0 0 1"/>
+              <v:f eqn="prod @6 1 2"/>
+              <v:f eqn="prod @7 21600 pixelWidth"/>
+              <v:f eqn="sum @8 21600 0"/>
+              <v:f eqn="prod @7 21600 pixelHeight"/>
+              <v:f eqn="sum @10 21600 0"/>
+            </v:formulas>
+            <v:path o:extrusionok="f" gradientshapeok="t" o:connecttype="rect"/>
+            <o:lock v:ext="edit" aspectratio="t"/>
+          </v:shapetype>
+          <v:shape id="_x0000_i1025" type="#_x0000_t75" style="width:273pt;height:169.8pt" o:ole="">
+            <v:imagedata r:id="rId7" o:title=""/>
+          </v:shape>
+          <o:OLEObject Type="Embed" ProgID="PBrush" ShapeID="_x0000_i1025" DrawAspect="Content" ObjectID="_1726044508" r:id="rId8"/>
+        </w:object>
+      </w:r>
+    </w:p>
+    <w:p>
+      <w:pPr>
+        <w:rPr>
+          <w:b/>
+          <w:bCs/>
+          <w:sz w:val="40"/>
+          <w:szCs w:val="40"/>
+        </w:rPr>
+      </w:pPr>
+      <w:r>
+        <w:rPr>
+          <w:b/>
+          <w:bCs/>
+          <w:sz w:val="40"/>
+          <w:szCs w:val="40"/>
+        </w:rPr>
+        <w:t xml:space="preserve">Verslag Internet en HTTP Opdracht </w:t>
+      </w:r>
+      <w:r>
+        <w:rPr>
+          <w:b/>
+          <w:bCs/>
+          <w:sz w:val="40"/>
+          <w:szCs w:val="40"/>
+        </w:rPr>
+        <w:t>2</w:t>
+      </w:r>
+    </w:p>
+    <w:p>
+      <w:pPr>
+        <w:rPr>
+          <w:b/>
+          <w:bCs/>
+        </w:rPr>
+      </w:pPr>
+      <w:r>
+        <w:rPr>
+          <w:b/>
+          <w:bCs/>
+        </w:rPr>
+        <w:t>Duid de verschillende onderdelen van de volgende URL:</w:t>
+      </w:r>
+    </w:p>
+    <w:p>
+      <w:pPr>
+        <w:rPr>
+          <w:color w:val="ED7D31" w:themeColor="accent2"/>
+        </w:rPr>
+      </w:pPr>
+      <w:r>
+        <w:rPr>
+          <w:color w:val="4472C4" w:themeColor="accent1"/>
+        </w:rPr>
+        <w:t>https://</w:t>
+      </w:r>
+      <w:r>
+        <w:rPr>
+          <w:color w:val="70AD47" w:themeColor="accent6"/>
+        </w:rPr>
+        <w:t>www.bol</w:t>
+      </w:r>
+      <w:r>
+        <w:rPr>
+          <w:color w:val="70AD47" w:themeColor="accent6"/>
+        </w:rPr>
+        <w:t>.com/</w:t>
+      </w:r>
+      <w:r>
+        <w:rPr>
+          <w:color w:val="00B0F0"/>
+        </w:rPr>
+        <w:t>nl/p/hoe-werkt-dat-nou/</w:t>
+      </w:r>
+      <w:r>
+        <w:rPr>
+          <w:color w:val="FF0000"/>
+        </w:rPr>
+        <w:t>9200000057347012/</w:t>
+      </w:r>
+      <w:r>
+        <w:rPr>
+          <w:color w:val="FFD966" w:themeColor="accent4" w:themeTint="99"/>
+        </w:rPr>
+        <w:t>?country=BE&amp;suggestionType=browse</w:t>
+      </w:r>
+      <w:r>
+        <w:rPr>
+          <w:color w:val="7B7B7B" w:themeColor="accent3" w:themeShade="BF"/>
+        </w:rPr>
+        <w:t>#product_alternatives</w:t>
+      </w:r>
+    </w:p>
+    <w:p>
+      <w:pPr>
+        <w:pStyle w:val="Lijstalinea"/>
+        <w:numPr>
+          <w:ilvl w:val="0"/>
+          <w:numId w:val="2"/>
+        </w:numPr>
+        <w:shd w:val="clear" w:color="auto" w:fill="FFFFFF"/>
+        <w:spacing w:after="0" w:line="240" w:lineRule="auto"/>
+        <w:rPr>
+          <w:rFonts w:eastAsia="Times New Roman" w:cstheme="minorHAnsi"/>
+          <w:lang w:eastAsia="nl-BE"/>
+        </w:rPr>
+      </w:pPr>
+      <w:r>
+        <w:rPr>
+          <w:rFonts w:eastAsia="Times New Roman" w:cstheme="minorHAnsi"/>
+          <w:b/>
+          <w:bCs/>
+          <w:color w:val="4472C4" w:themeColor="accent1"/>
+          <w:bdr w:val="none" w:sz="0" w:space="0" w:color="auto" w:frame="1"/>
+          <w:lang w:eastAsia="nl-BE"/>
+        </w:rPr>
+        <w:t>protocol</w:t>
+      </w:r>
+      <w:r>
+        <w:rPr>
+          <w:rFonts w:eastAsia="Times New Roman" w:cstheme="minorHAnsi"/>
+          <w:lang w:eastAsia="nl-BE"/>
+        </w:rPr>
+        <w:t> – https://</w:t>
+      </w:r>
+    </w:p>
+    <w:p>
+      <w:pPr>
+        <w:pStyle w:val="Lijstalinea"/>
+        <w:numPr>
+          <w:ilvl w:val="0"/>
+          <w:numId w:val="2"/>
+        </w:numPr>
+        <w:shd w:val="clear" w:color="auto" w:fill="FFFFFF"/>
+        <w:spacing w:after="0" w:line="240" w:lineRule="auto"/>
+        <w:rPr>
+          <w:rFonts w:eastAsia="Times New Roman" w:cstheme="minorHAnsi"/>
+          <w:color w:val="5B6670"/>
+          <w:lang w:eastAsia="nl-BE"/>
+        </w:rPr>
+      </w:pPr>
+      <w:r>
+        <w:rPr>
+          <w:rFonts w:eastAsia="Times New Roman" w:cstheme="minorHAnsi"/>
+          <w:color w:val="70AD47" w:themeColor="accent6"/>
+          <w:bdr w:val="none" w:sz="0" w:space="0" w:color="auto" w:frame="1"/>
+          <w:lang w:eastAsia="nl-BE"/>
+        </w:rPr>
+        <w:t>Host</w:t>
+      </w:r>
+      <w:r>
+        <w:rPr>
+          <w:rFonts w:eastAsia="Times New Roman" w:cstheme="minorHAnsi"/>
+          <w:color w:val="70AD47" w:themeColor="accent6"/>
+          <w:bdr w:val="none" w:sz="0" w:space="0" w:color="auto" w:frame="1"/>
+          <w:lang w:eastAsia="nl-BE"/>
+        </w:rPr>
+        <w:t> </w:t>
+      </w:r>
+      <w:r>
+        <w:rPr>
+          <w:rFonts w:eastAsia="Times New Roman" w:cstheme="minorHAnsi"/>
+          <w:bdr w:val="none" w:sz="0" w:space="0" w:color="auto" w:frame="1"/>
+          <w:lang w:eastAsia="nl-BE"/>
+        </w:rPr>
+        <w:t xml:space="preserve">– </w:t>
+      </w:r>
+      <w:r>
+        <w:rPr>
+          <w:rFonts w:eastAsia="Times New Roman" w:cstheme="minorHAnsi"/>
+          <w:bdr w:val="none" w:sz="0" w:space="0" w:color="auto" w:frame="1"/>
+          <w:lang w:eastAsia="nl-BE"/>
+        </w:rPr>
+        <w:t>b</w:t>
+      </w:r>
+      <w:r>
+        <w:rPr>
+          <w:rFonts w:eastAsia="Times New Roman" w:cstheme="minorHAnsi"/>
+          <w:bdr w:val="none" w:sz="0" w:space="0" w:color="auto" w:frame="1"/>
+          <w:lang w:eastAsia="nl-BE"/>
+        </w:rPr>
+        <w:t>ol.com</w:t>
+      </w:r>
+    </w:p>
+    <w:p>
+      <w:pPr>
+        <w:pStyle w:val="Lijstalinea"/>
+        <w:numPr>
+          <w:ilvl w:val="0"/>
+          <w:numId w:val="2"/>
+        </w:numPr>
+        <w:shd w:val="clear" w:color="auto" w:fill="FFFFFF"/>
+        <w:spacing w:after="0" w:line="240" w:lineRule="auto"/>
+        <w:rPr>
+          <w:rFonts w:eastAsia="Times New Roman" w:cstheme="minorHAnsi"/>
+          <w:color w:val="5B6670"/>
+          <w:lang w:eastAsia="nl-BE"/>
+        </w:rPr>
+      </w:pPr>
+      <w:r>
+        <w:rPr>
+          <w:rFonts w:eastAsia="Times New Roman" w:cstheme="minorHAnsi"/>
+          <w:color w:val="FF0000"/>
+          <w:bdr w:val="none" w:sz="0" w:space="0" w:color="auto" w:frame="1"/>
+          <w:lang w:eastAsia="nl-BE"/>
+        </w:rPr>
+        <w:t>Port</w:t>
+      </w:r>
+      <w:r>
+        <w:rPr>
+          <w:rFonts w:eastAsia="Times New Roman" w:cstheme="minorHAnsi"/>
+          <w:color w:val="FF0000"/>
+          <w:bdr w:val="none" w:sz="0" w:space="0" w:color="auto" w:frame="1"/>
+          <w:lang w:eastAsia="nl-BE"/>
+        </w:rPr>
+        <w:t> </w:t>
+      </w:r>
+      <w:r>
+        <w:rPr>
+          <w:rFonts w:eastAsia="Times New Roman" w:cstheme="minorHAnsi"/>
+          <w:bdr w:val="none" w:sz="0" w:space="0" w:color="auto" w:frame="1"/>
+          <w:lang w:eastAsia="nl-BE"/>
+        </w:rPr>
+        <w:t xml:space="preserve">– </w:t>
+      </w:r>
+      <w:r>
+        <w:t>9200000057347012</w:t>
+      </w:r>
+    </w:p>
+    <w:p>
+      <w:pPr>
+        <w:pStyle w:val="Lijstalinea"/>
+        <w:numPr>
+          <w:ilvl w:val="0"/>
+          <w:numId w:val="2"/>
+        </w:numPr>
+        <w:shd w:val="clear" w:color="auto" w:fill="FFFFFF"/>
+        <w:spacing w:after="0" w:line="240" w:lineRule="auto"/>
+        <w:rPr>
+          <w:rFonts w:eastAsia="Times New Roman" w:cstheme="minorHAnsi"/>
+          <w:color w:val="5B6670"/>
+          <w:lang w:eastAsia="nl-BE"/>
+        </w:rPr>
+      </w:pPr>
+      <w:proofErr w:type="spellStart"/>
+      <w:r>
+        <w:rPr>
+          <w:rFonts w:eastAsia="Times New Roman" w:cstheme="minorHAnsi"/>
+          <w:b/>
+          <w:bCs/>
+          <w:color w:val="00B0F0"/>
+          <w:bdr w:val="none" w:sz="0" w:space="0" w:color="auto" w:frame="1"/>
+          <w:lang w:eastAsia="nl-BE"/>
+        </w:rPr>
+        <w:t>Path</w:t>
+      </w:r>
+      <w:proofErr w:type="spellEnd"/>
+      <w:r>
+        <w:rPr>
+          <w:rFonts w:eastAsia="Times New Roman" w:cstheme="minorHAnsi"/>
+          <w:color w:val="00B0F0"/>
+          <w:lang w:eastAsia="nl-BE"/>
+        </w:rPr>
+        <w:t> </w:t>
+      </w:r>
+      <w:r>
+        <w:rPr>
+          <w:rFonts w:eastAsia="Times New Roman" w:cstheme="minorHAnsi"/>
+          <w:lang w:eastAsia="nl-BE"/>
+        </w:rPr>
+        <w:t xml:space="preserve">– </w:t>
+      </w:r>
+      <w:r>
+        <w:rPr>
+          <w:rFonts w:eastAsia="Times New Roman" w:cstheme="minorHAnsi"/>
+          <w:lang w:eastAsia="nl-BE"/>
+        </w:rPr>
+        <w:t>nl/p/</w:t>
+      </w:r>
+      <w:r>
+        <w:t xml:space="preserve"> </w:t>
+      </w:r>
+      <w:r>
+        <w:t>hoe-werkt-dat-nou</w:t>
+      </w:r>
+    </w:p>
+    <w:p>
+      <w:pPr>
+        <w:pStyle w:val="Lijstalinea"/>
+        <w:numPr>
+          <w:ilvl w:val="0"/>
+          <w:numId w:val="2"/>
+        </w:numPr>
+        <w:shd w:val="clear" w:color="auto" w:fill="FFFFFF"/>
+        <w:spacing w:after="0" w:line="240" w:lineRule="auto"/>
+        <w:rPr>
+          <w:rFonts w:eastAsia="Times New Roman" w:cstheme="minorHAnsi"/>
+          <w:lang w:eastAsia="nl-BE"/>
+        </w:rPr>
+      </w:pPr>
+      <w:r>
+        <w:rPr>
+          <w:rFonts w:eastAsia="Times New Roman" w:cstheme="minorHAnsi"/>
+          <w:b/>
+          <w:bCs/>
+          <w:color w:val="FFD966" w:themeColor="accent4" w:themeTint="99"/>
+          <w:bdr w:val="none" w:sz="0" w:space="0" w:color="auto" w:frame="1"/>
+          <w:lang w:eastAsia="nl-BE"/>
+        </w:rPr>
+        <w:t>Parameters</w:t>
+      </w:r>
+      <w:r>
+        <w:rPr>
+          <w:rFonts w:eastAsia="Times New Roman" w:cstheme="minorHAnsi"/>
+          <w:b/>
+          <w:bCs/>
+          <w:color w:val="5B6670"/>
+          <w:bdr w:val="none" w:sz="0" w:space="0" w:color="auto" w:frame="1"/>
+          <w:lang w:eastAsia="nl-BE"/>
+        </w:rPr>
+        <w:t xml:space="preserve"> </w:t>
+      </w:r>
+      <w:r>
+        <w:rPr>
+          <w:rFonts w:eastAsia="Times New Roman" w:cstheme="minorHAnsi"/>
+          <w:lang w:eastAsia="nl-BE"/>
+        </w:rPr>
+        <w:t>–</w:t>
+      </w:r>
+      <w:r>
+        <w:rPr>
+          <w:rFonts w:eastAsia="Times New Roman" w:cstheme="minorHAnsi"/>
+          <w:lang w:eastAsia="nl-BE"/>
+        </w:rPr>
+        <w:t xml:space="preserve"> Parameter country: BE</w:t>
+      </w:r>
+    </w:p>
+    <w:p>
+      <w:pPr>
+        <w:pStyle w:val="Lijstalinea"/>
+        <w:tabs>
+          <w:tab w:val="left" w:pos="1935"/>
+        </w:tabs>
+        <w:rPr>
+          <w:rFonts w:eastAsia="Times New Roman" w:cstheme="minorHAnsi"/>
+          <w:lang w:eastAsia="nl-BE"/>
+        </w:rPr>
+      </w:pPr>
+      <w:r>
+        <w:rPr>
+          <w:rFonts w:eastAsia="Times New Roman" w:cstheme="minorHAnsi"/>
+          <w:lang w:eastAsia="nl-BE"/>
+        </w:rPr>
+        <w:tab/>
+      </w:r>
+      <w:r>
+        <w:rPr>
+          <w:rFonts w:eastAsia="Times New Roman" w:cstheme="minorHAnsi"/>
+          <w:lang w:eastAsia="nl-BE"/>
+        </w:rPr>
+        <w:t xml:space="preserve"> </w:t>
+      </w:r>
+      <w:r>
+        <w:rPr>
+          <w:rFonts w:eastAsia="Times New Roman" w:cstheme="minorHAnsi"/>
+          <w:lang w:eastAsia="nl-BE"/>
+        </w:rPr>
+        <w:t xml:space="preserve">Parameter </w:t>
+      </w:r>
+      <w:proofErr w:type="spellStart"/>
+      <w:r>
+        <w:rPr>
+          <w:rFonts w:eastAsia="Times New Roman" w:cstheme="minorHAnsi"/>
+          <w:lang w:eastAsia="nl-BE"/>
+        </w:rPr>
+        <w:t>suggestion</w:t>
+      </w:r>
+      <w:r>
+        <w:rPr>
+          <w:rFonts w:eastAsia="Times New Roman" w:cstheme="minorHAnsi"/>
+          <w:lang w:eastAsia="nl-BE"/>
+        </w:rPr>
+        <w:t>T</w:t>
+      </w:r>
+      <w:r>
+        <w:rPr>
+          <w:rFonts w:eastAsia="Times New Roman" w:cstheme="minorHAnsi"/>
+          <w:lang w:eastAsia="nl-BE"/>
+        </w:rPr>
+        <w:t>ype</w:t>
+      </w:r>
+      <w:proofErr w:type="spellEnd"/>
+      <w:r>
+        <w:rPr>
+          <w:rFonts w:eastAsia="Times New Roman" w:cstheme="minorHAnsi"/>
+          <w:lang w:eastAsia="nl-BE"/>
+        </w:rPr>
+        <w:t>: browse</w:t>
+      </w:r>
+    </w:p>
+    <w:p>
+      <w:pPr>
+        <w:pStyle w:val="Lijstalinea"/>
+        <w:numPr>
+          <w:ilvl w:val="0"/>
+          <w:numId w:val="2"/>
+        </w:numPr>
+        <w:shd w:val="clear" w:color="auto" w:fill="FFFFFF"/>
+        <w:spacing w:after="0" w:line="240" w:lineRule="auto"/>
+        <w:rPr>
+          <w:rFonts w:eastAsia="Times New Roman" w:cstheme="minorHAnsi"/>
+          <w:color w:val="5B6670"/>
+          <w:lang w:eastAsia="nl-BE"/>
+        </w:rPr>
+      </w:pPr>
+      <w:r>
+        <w:rPr>
+          <w:rFonts w:eastAsia="Times New Roman" w:cstheme="minorHAnsi"/>
+          <w:b/>
+          <w:bCs/>
+          <w:color w:val="7B7B7B" w:themeColor="accent3" w:themeShade="BF"/>
+          <w:bdr w:val="none" w:sz="0" w:space="0" w:color="auto" w:frame="1"/>
+          <w:lang w:eastAsia="nl-BE"/>
+        </w:rPr>
+        <w:t>fragment</w:t>
+      </w:r>
+      <w:r>
+        <w:rPr>
+          <w:rFonts w:eastAsia="Times New Roman" w:cstheme="minorHAnsi"/>
+          <w:color w:val="5B6670"/>
+          <w:lang w:eastAsia="nl-BE"/>
+        </w:rPr>
+        <w:t xml:space="preserve"> – </w:t>
+      </w:r>
+      <w:r>
+        <w:t>#product_alternatives</w:t>
+      </w:r>
+    </w:p>
+    <w:p>
+      <w:pPr>
+        <w:pStyle w:val="Lijstalinea"/>
+        <w:shd w:val="clear" w:color="auto" w:fill="FFFFFF"/>
+        <w:spacing w:after="0" w:line="240" w:lineRule="auto"/>
+        <w:rPr>
+          <w:rFonts w:eastAsia="Times New Roman" w:cstheme="minorHAnsi"/>
+          <w:color w:val="5B6670"/>
+          <w:lang w:eastAsia="nl-BE"/>
+        </w:rPr>
+      </w:pPr>
+    </w:p>
+    <w:p>
+      <w:pPr>
+        <w:rPr>
+          <w:b/>
+          <w:bCs/>
+          <w:sz w:val="40"/>
+          <w:szCs w:val="40"/>
+        </w:rPr>
+      </w:pPr>
       <w:r>
         <w:rPr>
           <w:noProof/>
         </w:rPr>
         <w:drawing>
-          <wp:anchor distT="0" distB="0" distL="114300" distR="114300" simplePos="0" relativeHeight="251658240" behindDoc="0" locked="0" layoutInCell="1" allowOverlap="1" wp14:anchorId="65C6D4CF" wp14:editId="7F4C81AA">
+          <wp:anchor distT="0" distB="0" distL="114300" distR="114300" simplePos="0" relativeHeight="251648512" behindDoc="0" locked="0" layoutInCell="1" allowOverlap="1" wp14:anchorId="45711AB0" wp14:editId="003BA063">
             <wp:simplePos x="0" y="0"/>
             <wp:positionH relativeFrom="column">
-              <wp:posOffset>-564515</wp:posOffset>
+              <wp:posOffset>-13970</wp:posOffset>
             </wp:positionH>
             <wp:positionV relativeFrom="paragraph">
-              <wp:posOffset>233680</wp:posOffset>
+              <wp:posOffset>633730</wp:posOffset>
             </wp:positionV>
-            <wp:extent cx="3329615" cy="2839720"/>
-            <wp:effectExtent l="0" t="0" r="4445" b="0"/>
+            <wp:extent cx="5760720" cy="2933700"/>
+            <wp:effectExtent l="0" t="0" r="0" b="0"/>
             <wp:wrapThrough wrapText="bothSides">
               <wp:wrapPolygon edited="0">
                 <wp:start x="0" y="0"/>
-                <wp:lineTo x="0" y="21445"/>
-                <wp:lineTo x="21505" y="21445"/>
-                <wp:lineTo x="21505" y="0"/>
+                <wp:lineTo x="0" y="21460"/>
+                <wp:lineTo x="21500" y="21460"/>
+                <wp:lineTo x="21500" y="0"/>
                 <wp:lineTo x="0" y="0"/>
               </wp:wrapPolygon>
             </wp:wrapThrough>
-            <wp:docPr id="1" name="Afbeelding 1" descr="Afbeelding met tekst, schermafbeelding, monitor, zwart&#10;&#10;Automatisch gegenereerde beschrijving"/>
+            <wp:docPr id="1" name="Afbeelding 1" descr="Afbeelding met tekst, schermafbeelding, monitor, binnen&#10;&#10;Automatisch gegenereerde beschrijving"/>
             <wp:cNvGraphicFramePr>
               <a:graphicFrameLocks xmlns:a="http://schemas.openxmlformats.org/drawingml/2006/main" noChangeAspect="1"/>
             </wp:cNvGraphicFramePr>
@@ -54,108 +540,24 @@
               <a:graphicData uri="http://schemas.openxmlformats.org/drawingml/2006/picture">
                 <pic:pic xmlns:pic="http://schemas.openxmlformats.org/drawingml/2006/picture">
                   <pic:nvPicPr>
-                    <pic:cNvPr id="1" name="Afbeelding 1" descr="Afbeelding met tekst, schermafbeelding, monitor, zwart&#10;&#10;Automatisch gegenereerde beschrijving"/>
+                    <pic:cNvPr id="1" name="Afbeelding 1" descr="Afbeelding met tekst, schermafbeelding, monitor, binnen&#10;&#10;Automatisch gegenereerde beschrijving"/>
                     <pic:cNvPicPr/>
                   </pic:nvPicPr>
                   <pic:blipFill rotWithShape="1">
-                    <a:blip r:embed="rId5">
+                    <a:blip r:embed="rId9" cstate="print">
                       <a:extLst>
                         <a:ext uri="{28A0092B-C50C-407E-A947-70E740481C1C}">
                           <a14:useLocalDpi xmlns:a14="http://schemas.microsoft.com/office/drawing/2010/main" val="0"/>
                         </a:ext>
                       </a:extLst>
                     </a:blip>
-                    <a:srcRect b="14835"/>
+                    <a:srcRect t="3527" b="5937"/>
                     <a:stretch/>
                   </pic:blipFill>
                   <pic:spPr bwMode="auto">
                     <a:xfrm>
                       <a:off x="0" y="0"/>
-                      <a:ext cx="3329615" cy="2839720"/>
-                    </a:xfrm>
-                    <a:prstGeom prst="rect">
-                      <a:avLst/>
-                    </a:prstGeom>
-                    <a:ln>
-                      <a:noFill/>
-                    </a:ln>
-                    <a:extLst>
-                      <a:ext uri="{53640926-AAD7-44D8-BBD7-CCE9431645EC}">
-                        <a14:shadowObscured xmlns:a14="http://schemas.microsoft.com/office/drawing/2010/main"/>
-                      </a:ext>
-                    </a:extLst>
-                  </pic:spPr>
-                </pic:pic>
-              </a:graphicData>
-            </a:graphic>
-          </wp:anchor>
-        </w:drawing>
-      </w:r>
-      <w:r>
-        <w:t>Er is geen verschil tussen de broncode en de response body uit de originele HTTP-</w:t>
-      </w:r>
-      <w:proofErr w:type="spellStart"/>
-      <w:r>
-        <w:t>request</w:t>
-      </w:r>
-      <w:proofErr w:type="spellEnd"/>
-      <w:r>
-        <w:t>.</w:t>
-      </w:r>
-    </w:p>
-    <w:p/>
-    <w:p/>
-    <w:p/>
-    <w:p/>
-    <w:p/>
-    <w:p/>
-    <w:p/>
-    <w:p/>
-    <w:p/>
-    <w:p/>
-    <w:p>
-      <w:r>
-        <w:rPr>
-          <w:noProof/>
-        </w:rPr>
-        <w:drawing>
-          <wp:anchor distT="0" distB="0" distL="114300" distR="114300" simplePos="0" relativeHeight="251659264" behindDoc="0" locked="0" layoutInCell="1" allowOverlap="1" wp14:anchorId="4774AC55" wp14:editId="7E7342AF">
-            <wp:simplePos x="0" y="0"/>
-            <wp:positionH relativeFrom="margin">
-              <wp:posOffset>289560</wp:posOffset>
-            </wp:positionH>
-            <wp:positionV relativeFrom="paragraph">
-              <wp:posOffset>8890</wp:posOffset>
-            </wp:positionV>
-            <wp:extent cx="4164965" cy="1432560"/>
-            <wp:effectExtent l="0" t="0" r="6985" b="0"/>
-            <wp:wrapNone/>
-            <wp:docPr id="2" name="Afbeelding 2" descr="Afbeelding met tekst&#10;&#10;Automatisch gegenereerde beschrijving"/>
-            <wp:cNvGraphicFramePr>
-              <a:graphicFrameLocks xmlns:a="http://schemas.openxmlformats.org/drawingml/2006/main" noChangeAspect="1"/>
-            </wp:cNvGraphicFramePr>
-            <a:graphic xmlns:a="http://schemas.openxmlformats.org/drawingml/2006/main">
-              <a:graphicData uri="http://schemas.openxmlformats.org/drawingml/2006/picture">
-                <pic:pic xmlns:pic="http://schemas.openxmlformats.org/drawingml/2006/picture">
-                  <pic:nvPicPr>
-                    <pic:cNvPr id="2" name="Afbeelding 2" descr="Afbeelding met tekst&#10;&#10;Automatisch gegenereerde beschrijving"/>
-                    <pic:cNvPicPr/>
-                  </pic:nvPicPr>
-                  <pic:blipFill rotWithShape="1">
-                    <a:blip r:embed="rId6" cstate="print">
-                      <a:extLst>
-                        <a:ext uri="{28A0092B-C50C-407E-A947-70E740481C1C}">
-                          <a14:useLocalDpi xmlns:a14="http://schemas.microsoft.com/office/drawing/2010/main" val="0"/>
-                        </a:ext>
-                      </a:extLst>
-                    </a:blip>
-                    <a:srcRect b="25099"/>
-                    <a:stretch/>
-                  </pic:blipFill>
-                  <pic:spPr bwMode="auto">
-                    <a:xfrm>
-                      <a:off x="0" y="0"/>
-                      <a:ext cx="4164965" cy="1432560"/>
+                      <a:ext cx="5760720" cy="2933700"/>
                     </a:xfrm>
                     <a:prstGeom prst="rect">
                       <a:avLst/>
@@ -178,28 +580,42 @@
           </wp:anchor>
         </w:drawing>
       </w:r>
-    </w:p>
-    <w:p/>
-    <w:p/>
-    <w:p/>
-    <w:p/>
-    <w:p/>
-    <w:p>
-      <w:pPr>
-        <w:rPr>
-          <w:b/>
-          <w:bCs/>
-          <w:sz w:val="40"/>
-          <w:szCs w:val="40"/>
-        </w:rPr>
-      </w:pPr>
-      <w:r>
-        <w:rPr>
-          <w:b/>
-          <w:bCs/>
-          <w:sz w:val="40"/>
-          <w:szCs w:val="40"/>
-        </w:rPr>
+      <w:r>
+        <w:rPr>
+          <w:b/>
+          <w:bCs/>
+          <w:sz w:val="40"/>
+          <w:szCs w:val="40"/>
+        </w:rPr>
+        <w:t>Verslag Internet en HTTP Opdra</w:t>
+      </w:r>
+      <w:r>
+        <w:rPr>
+          <w:b/>
+          <w:bCs/>
+          <w:sz w:val="40"/>
+          <w:szCs w:val="40"/>
+        </w:rPr>
+        <w:t>cht 3</w:t>
+      </w:r>
+    </w:p>
+    <w:p>
+      <w:pPr>
+        <w:rPr>
+          <w:b/>
+          <w:bCs/>
+          <w:sz w:val="40"/>
+          <w:szCs w:val="40"/>
+        </w:rPr>
+      </w:pPr>
+      <w:r>
+        <w:rPr>
+          <w:b/>
+          <w:bCs/>
+          <w:sz w:val="40"/>
+          <w:szCs w:val="40"/>
+        </w:rPr>
+        <w:lastRenderedPageBreak/>
         <w:t xml:space="preserve">Verslag Internet en HTTP Opdracht </w:t>
       </w:r>
       <w:r>
@@ -209,7 +625,7 @@
           <w:sz w:val="40"/>
           <w:szCs w:val="40"/>
         </w:rPr>
-        <w:t>2</w:t>
+        <w:t>4</w:t>
       </w:r>
     </w:p>
     <w:p>
@@ -226,10 +642,10 @@
           <w:noProof/>
         </w:rPr>
         <w:drawing>
-          <wp:inline distT="0" distB="0" distL="0" distR="0" wp14:anchorId="60A1AFD7" wp14:editId="5CCD9EE8">
-            <wp:extent cx="2065020" cy="1268186"/>
-            <wp:effectExtent l="0" t="0" r="0" b="8255"/>
-            <wp:docPr id="6" name="Afbeelding 6" descr="Afbeelding met tekst&#10;&#10;Automatisch gegenereerde beschrijving"/>
+          <wp:inline distT="0" distB="0" distL="0" distR="0" wp14:anchorId="14498C65" wp14:editId="29D16358">
+            <wp:extent cx="5806440" cy="2880360"/>
+            <wp:effectExtent l="0" t="0" r="0" b="0"/>
+            <wp:docPr id="2" name="Afbeelding 2" descr="Afbeelding met tekst, schermafbeelding, computer, binnen&#10;&#10;Automatisch gegenereerde beschrijving"/>
             <wp:cNvGraphicFramePr>
               <a:graphicFrameLocks xmlns:a="http://schemas.openxmlformats.org/drawingml/2006/main" noChangeAspect="1"/>
             </wp:cNvGraphicFramePr>
@@ -237,18 +653,18 @@
               <a:graphicData uri="http://schemas.openxmlformats.org/drawingml/2006/picture">
                 <pic:pic xmlns:pic="http://schemas.openxmlformats.org/drawingml/2006/picture">
                   <pic:nvPicPr>
-                    <pic:cNvPr id="6" name="Afbeelding 6" descr="Afbeelding met tekst&#10;&#10;Automatisch gegenereerde beschrijving"/>
+                    <pic:cNvPr id="2" name="Afbeelding 2" descr="Afbeelding met tekst, schermafbeelding, computer, binnen&#10;&#10;Automatisch gegenereerde beschrijving"/>
                     <pic:cNvPicPr/>
                   </pic:nvPicPr>
                   <pic:blipFill rotWithShape="1">
-                    <a:blip r:embed="rId7"/>
-                    <a:srcRect l="64153" b="60863"/>
+                    <a:blip r:embed="rId10"/>
+                    <a:srcRect l="-397" t="3763" r="-397" b="7348"/>
                     <a:stretch/>
                   </pic:blipFill>
                   <pic:spPr bwMode="auto">
                     <a:xfrm>
                       <a:off x="0" y="0"/>
-                      <a:ext cx="2065020" cy="1268186"/>
+                      <a:ext cx="5806440" cy="2880360"/>
                     </a:xfrm>
                     <a:prstGeom prst="rect">
                       <a:avLst/>
@@ -274,17 +690,88 @@
         <w:rPr>
           <w:b/>
           <w:bCs/>
-          <w:sz w:val="40"/>
-          <w:szCs w:val="40"/>
-        </w:rPr>
-      </w:pPr>
-      <w:r>
-        <w:rPr>
-          <w:b/>
-          <w:bCs/>
-          <w:sz w:val="40"/>
-          <w:szCs w:val="40"/>
-        </w:rPr>
+        </w:rPr>
+      </w:pPr>
+      <w:r>
+        <w:rPr>
+          <w:b/>
+          <w:bCs/>
+        </w:rPr>
+        <w:t>In het voorgaande voorbeeld heeft de browser niet alleen een request voor de headings1.html resource verstuurd. Welke resources heeft je browser nog meer opgevraagd? Hoe zie je dit?</w:t>
+      </w:r>
+    </w:p>
+    <w:p>
+      <w:r>
+        <w:t xml:space="preserve">Er worden nog 2 andere </w:t>
+      </w:r>
+      <w:r>
+        <w:t>resources</w:t>
+      </w:r>
+      <w:r>
+        <w:t xml:space="preserve"> </w:t>
+      </w:r>
+      <w:r>
+        <w:t>opgevraagd</w:t>
+      </w:r>
+      <w:r>
+        <w:t>:</w:t>
+      </w:r>
+    </w:p>
+    <w:p>
+      <w:pPr>
+        <w:pStyle w:val="Lijstalinea"/>
+        <w:numPr>
+          <w:ilvl w:val="0"/>
+          <w:numId w:val="3"/>
+        </w:numPr>
+      </w:pPr>
+      <w:r>
+        <w:t>Badge1.gif</w:t>
+      </w:r>
+    </w:p>
+    <w:p>
+      <w:pPr>
+        <w:pStyle w:val="Lijstalinea"/>
+        <w:numPr>
+          <w:ilvl w:val="0"/>
+          <w:numId w:val="3"/>
+        </w:numPr>
+      </w:pPr>
+      <w:r>
+        <w:t>Favicon.ico</w:t>
+      </w:r>
+    </w:p>
+    <w:p/>
+    <w:p/>
+    <w:p/>
+    <w:p/>
+    <w:p/>
+    <w:p/>
+    <w:p/>
+    <w:p/>
+    <w:p/>
+    <w:p/>
+    <w:p/>
+    <w:p/>
+    <w:p/>
+    <w:p/>
+    <w:p>
+      <w:pPr>
+        <w:rPr>
+          <w:b/>
+          <w:bCs/>
+          <w:sz w:val="40"/>
+          <w:szCs w:val="40"/>
+        </w:rPr>
+      </w:pPr>
+      <w:r>
+        <w:rPr>
+          <w:b/>
+          <w:bCs/>
+          <w:sz w:val="40"/>
+          <w:szCs w:val="40"/>
+        </w:rPr>
+        <w:lastRenderedPageBreak/>
         <w:t xml:space="preserve">Verslag Internet en HTTP Opdracht </w:t>
       </w:r>
       <w:r>
@@ -294,7 +781,7 @@
           <w:sz w:val="40"/>
           <w:szCs w:val="40"/>
         </w:rPr>
-        <w:t>3</w:t>
+        <w:t>5</w:t>
       </w:r>
     </w:p>
     <w:p>
@@ -311,10 +798,10 @@
           <w:noProof/>
         </w:rPr>
         <w:drawing>
-          <wp:inline distT="0" distB="0" distL="0" distR="0" wp14:anchorId="40E7726C" wp14:editId="2E15FC73">
-            <wp:extent cx="3619500" cy="1120684"/>
-            <wp:effectExtent l="0" t="0" r="0" b="3810"/>
-            <wp:docPr id="9" name="Afbeelding 9" descr="Afbeelding met tekst, monitor, schermafbeelding, binnen&#10;&#10;Automatisch gegenereerde beschrijving"/>
+          <wp:inline distT="0" distB="0" distL="0" distR="0" wp14:anchorId="05AB3270" wp14:editId="247FB702">
+            <wp:extent cx="5760720" cy="2948940"/>
+            <wp:effectExtent l="0" t="0" r="0" b="0"/>
+            <wp:docPr id="4" name="Afbeelding 4"/>
             <wp:cNvGraphicFramePr>
               <a:graphicFrameLocks xmlns:a="http://schemas.openxmlformats.org/drawingml/2006/main" noChangeAspect="1"/>
             </wp:cNvGraphicFramePr>
@@ -322,18 +809,18 @@
               <a:graphicData uri="http://schemas.openxmlformats.org/drawingml/2006/picture">
                 <pic:pic xmlns:pic="http://schemas.openxmlformats.org/drawingml/2006/picture">
                   <pic:nvPicPr>
-                    <pic:cNvPr id="9" name="Afbeelding 9" descr="Afbeelding met tekst, monitor, schermafbeelding, binnen&#10;&#10;Automatisch gegenereerde beschrijving"/>
+                    <pic:cNvPr id="1" name=""/>
                     <pic:cNvPicPr/>
                   </pic:nvPicPr>
                   <pic:blipFill rotWithShape="1">
-                    <a:blip r:embed="rId8"/>
-                    <a:srcRect l="29762" t="9746" r="7384" b="55656"/>
+                    <a:blip r:embed="rId11"/>
+                    <a:srcRect t="3763" b="5232"/>
                     <a:stretch/>
                   </pic:blipFill>
                   <pic:spPr bwMode="auto">
                     <a:xfrm>
                       <a:off x="0" y="0"/>
-                      <a:ext cx="3620873" cy="1121109"/>
+                      <a:ext cx="5760720" cy="2948940"/>
                     </a:xfrm>
                     <a:prstGeom prst="rect">
                       <a:avLst/>
@@ -359,6 +846,293 @@
         <w:rPr>
           <w:b/>
           <w:bCs/>
+        </w:rPr>
+      </w:pPr>
+      <w:r>
+        <w:rPr>
+          <w:b/>
+          <w:bCs/>
+        </w:rPr>
+        <w:t xml:space="preserve">Welke andere soorten resources worden opgevraagd door het inladen van deze pagina? Werden alle </w:t>
+      </w:r>
+      <w:proofErr w:type="spellStart"/>
+      <w:r>
+        <w:rPr>
+          <w:b/>
+          <w:bCs/>
+        </w:rPr>
+        <w:t>requests</w:t>
+      </w:r>
+      <w:proofErr w:type="spellEnd"/>
+      <w:r>
+        <w:rPr>
+          <w:b/>
+          <w:bCs/>
+        </w:rPr>
+        <w:t xml:space="preserve"> naar dezelfde server verstuurd?</w:t>
+      </w:r>
+    </w:p>
+    <w:p>
+      <w:pPr>
+        <w:pStyle w:val="Lijstalinea"/>
+        <w:numPr>
+          <w:ilvl w:val="0"/>
+          <w:numId w:val="4"/>
+        </w:numPr>
+      </w:pPr>
+      <w:r>
+        <w:t>Document</w:t>
+      </w:r>
+    </w:p>
+    <w:p>
+      <w:pPr>
+        <w:pStyle w:val="Lijstalinea"/>
+        <w:numPr>
+          <w:ilvl w:val="0"/>
+          <w:numId w:val="4"/>
+        </w:numPr>
+      </w:pPr>
+      <w:r>
+        <w:t>Document</w:t>
+      </w:r>
+      <w:r>
+        <w:t>/redirect</w:t>
+      </w:r>
+    </w:p>
+    <w:p>
+      <w:pPr>
+        <w:pStyle w:val="Lijstalinea"/>
+        <w:numPr>
+          <w:ilvl w:val="0"/>
+          <w:numId w:val="4"/>
+        </w:numPr>
+      </w:pPr>
+      <w:r>
+        <w:t>Font</w:t>
+      </w:r>
+    </w:p>
+    <w:p>
+      <w:pPr>
+        <w:pStyle w:val="Lijstalinea"/>
+        <w:numPr>
+          <w:ilvl w:val="0"/>
+          <w:numId w:val="4"/>
+        </w:numPr>
+      </w:pPr>
+      <w:r>
+        <w:t>Gif</w:t>
+      </w:r>
+    </w:p>
+    <w:p>
+      <w:pPr>
+        <w:pStyle w:val="Lijstalinea"/>
+        <w:numPr>
+          <w:ilvl w:val="0"/>
+          <w:numId w:val="4"/>
+        </w:numPr>
+      </w:pPr>
+      <w:r>
+        <w:t>Gif/redirect</w:t>
+      </w:r>
+    </w:p>
+    <w:p>
+      <w:pPr>
+        <w:pStyle w:val="Lijstalinea"/>
+        <w:numPr>
+          <w:ilvl w:val="0"/>
+          <w:numId w:val="4"/>
+        </w:numPr>
+      </w:pPr>
+      <w:r>
+        <w:t>Javascript</w:t>
+      </w:r>
+    </w:p>
+    <w:p>
+      <w:pPr>
+        <w:pStyle w:val="Lijstalinea"/>
+        <w:numPr>
+          <w:ilvl w:val="0"/>
+          <w:numId w:val="4"/>
+        </w:numPr>
+      </w:pPr>
+      <w:r>
+        <w:t>Jpeg</w:t>
+      </w:r>
+    </w:p>
+    <w:p>
+      <w:pPr>
+        <w:pStyle w:val="Lijstalinea"/>
+        <w:numPr>
+          <w:ilvl w:val="0"/>
+          <w:numId w:val="4"/>
+        </w:numPr>
+      </w:pPr>
+      <w:r>
+        <w:t>Ping</w:t>
+      </w:r>
+    </w:p>
+    <w:p>
+      <w:pPr>
+        <w:pStyle w:val="Lijstalinea"/>
+        <w:numPr>
+          <w:ilvl w:val="0"/>
+          <w:numId w:val="4"/>
+        </w:numPr>
+      </w:pPr>
+      <w:r>
+        <w:t>Png</w:t>
+      </w:r>
+    </w:p>
+    <w:p>
+      <w:pPr>
+        <w:pStyle w:val="Lijstalinea"/>
+        <w:numPr>
+          <w:ilvl w:val="0"/>
+          <w:numId w:val="4"/>
+        </w:numPr>
+      </w:pPr>
+      <w:r>
+        <w:t>Script</w:t>
+      </w:r>
+    </w:p>
+    <w:p>
+      <w:pPr>
+        <w:pStyle w:val="Lijstalinea"/>
+        <w:numPr>
+          <w:ilvl w:val="0"/>
+          <w:numId w:val="4"/>
+        </w:numPr>
+      </w:pPr>
+      <w:r>
+        <w:t>Stylesheet</w:t>
+      </w:r>
+    </w:p>
+    <w:p>
+      <w:pPr>
+        <w:pStyle w:val="Lijstalinea"/>
+        <w:numPr>
+          <w:ilvl w:val="0"/>
+          <w:numId w:val="4"/>
+        </w:numPr>
+      </w:pPr>
+      <w:r>
+        <w:t>Svg+xml</w:t>
+      </w:r>
+    </w:p>
+    <w:p>
+      <w:pPr>
+        <w:pStyle w:val="Lijstalinea"/>
+        <w:numPr>
+          <w:ilvl w:val="0"/>
+          <w:numId w:val="4"/>
+        </w:numPr>
+      </w:pPr>
+      <w:r>
+        <w:t>Tekst/plain</w:t>
+      </w:r>
+    </w:p>
+    <w:p>
+      <w:pPr>
+        <w:pStyle w:val="Lijstalinea"/>
+        <w:numPr>
+          <w:ilvl w:val="0"/>
+          <w:numId w:val="4"/>
+        </w:numPr>
+      </w:pPr>
+      <w:r>
+        <w:t>Xhr</w:t>
+      </w:r>
+    </w:p>
+    <w:p>
+      <w:pPr>
+        <w:rPr>
+          <w:b/>
+          <w:bCs/>
+        </w:rPr>
+      </w:pPr>
+      <w:r>
+        <w:rPr>
+          <w:b/>
+          <w:bCs/>
+        </w:rPr>
+        <w:t xml:space="preserve">Werden alle </w:t>
+      </w:r>
+      <w:proofErr w:type="spellStart"/>
+      <w:r>
+        <w:rPr>
+          <w:b/>
+          <w:bCs/>
+        </w:rPr>
+        <w:t>requests</w:t>
+      </w:r>
+      <w:proofErr w:type="spellEnd"/>
+      <w:r>
+        <w:rPr>
+          <w:b/>
+          <w:bCs/>
+        </w:rPr>
+        <w:t xml:space="preserve"> naar dezelfde server verstuurd?</w:t>
+      </w:r>
+    </w:p>
+    <w:p>
+      <w:pPr>
+        <w:tabs>
+          <w:tab w:val="left" w:pos="3108"/>
+        </w:tabs>
+      </w:pPr>
+      <w:r>
+        <w:t>Niet alle request werden naar dezelfde server gestuurd</w:t>
+      </w:r>
+    </w:p>
+    <w:p>
+      <w:pPr>
+        <w:tabs>
+          <w:tab w:val="left" w:pos="3108"/>
+        </w:tabs>
+      </w:pPr>
+      <w:r>
+        <w:rPr>
+          <w:b/>
+          <w:bCs/>
+        </w:rPr>
+        <w:t>Hoe kun je dit uit de timing informatie afleiden?</w:t>
+      </w:r>
+      <w:r>
+        <w:br/>
+      </w:r>
+      <w:r>
+        <w:t>Men kan dit afleiden</w:t>
+      </w:r>
+      <w:r>
+        <w:t xml:space="preserve"> aan de hand van de kolom waterfall</w:t>
+      </w:r>
+    </w:p>
+    <w:p>
+      <w:pPr>
+        <w:tabs>
+          <w:tab w:val="left" w:pos="3108"/>
+        </w:tabs>
+      </w:pPr>
+    </w:p>
+    <w:p>
+      <w:pPr>
+        <w:tabs>
+          <w:tab w:val="left" w:pos="3108"/>
+        </w:tabs>
+      </w:pPr>
+    </w:p>
+    <w:p>
+      <w:pPr>
+        <w:tabs>
+          <w:tab w:val="left" w:pos="3108"/>
+        </w:tabs>
+      </w:pPr>
+    </w:p>
+    <w:p>
+      <w:pPr>
+        <w:rPr>
+          <w:b/>
+          <w:bCs/>
           <w:sz w:val="40"/>
           <w:szCs w:val="40"/>
         </w:rPr>
@@ -380,7 +1154,110 @@
           <w:sz w:val="40"/>
           <w:szCs w:val="40"/>
         </w:rPr>
-        <w:t>4</w:t>
+        <w:t>6</w:t>
+      </w:r>
+    </w:p>
+    <w:p>
+      <w:r>
+        <w:t xml:space="preserve">Waarvoor zouden die 'spontane' </w:t>
+      </w:r>
+      <w:proofErr w:type="spellStart"/>
+      <w:r>
+        <w:t>requests</w:t>
+      </w:r>
+      <w:proofErr w:type="spellEnd"/>
+      <w:r>
+        <w:t xml:space="preserve"> dienen?</w:t>
+      </w:r>
+    </w:p>
+    <w:p>
+      <w:pPr>
+        <w:rPr>
+          <w:b/>
+          <w:bCs/>
+          <w:sz w:val="40"/>
+          <w:szCs w:val="40"/>
+        </w:rPr>
+      </w:pPr>
+      <w:r>
+        <w:t xml:space="preserve">De website </w:t>
+      </w:r>
+      <w:proofErr w:type="spellStart"/>
+      <w:r>
+        <w:t>refresht</w:t>
+      </w:r>
+      <w:proofErr w:type="spellEnd"/>
+      <w:r>
+        <w:t xml:space="preserve"> zodat je de mails ziet binnenkomen zonder zelf de webpagina te </w:t>
+      </w:r>
+      <w:proofErr w:type="spellStart"/>
+      <w:r>
+        <w:t>refreshen</w:t>
+      </w:r>
+      <w:proofErr w:type="spellEnd"/>
+    </w:p>
+    <w:p>
+      <w:pPr>
+        <w:rPr>
+          <w:b/>
+          <w:bCs/>
+          <w:sz w:val="40"/>
+          <w:szCs w:val="40"/>
+        </w:rPr>
+      </w:pPr>
+      <w:r>
+        <w:rPr>
+          <w:b/>
+          <w:bCs/>
+          <w:sz w:val="40"/>
+          <w:szCs w:val="40"/>
+        </w:rPr>
+        <w:t xml:space="preserve">Verslag Internet en HTTP Opdracht </w:t>
+      </w:r>
+      <w:r>
+        <w:rPr>
+          <w:b/>
+          <w:bCs/>
+          <w:sz w:val="40"/>
+          <w:szCs w:val="40"/>
+        </w:rPr>
+        <w:t>7</w:t>
+      </w:r>
+    </w:p>
+    <w:p>
+      <w:r>
+        <w:t>Een status code 404 wordt doorgegeven als de opgevraagde pagina niet gevonden kan worden</w:t>
+      </w:r>
+      <w:r>
+        <w:t>. Er wordt niet aangegeven of deze missende pagina tijdelijk of permanent is.</w:t>
+      </w:r>
+    </w:p>
+    <w:p>
+      <w:pPr>
+        <w:rPr>
+          <w:b/>
+          <w:bCs/>
+          <w:sz w:val="40"/>
+          <w:szCs w:val="40"/>
+        </w:rPr>
+      </w:pPr>
+      <w:r>
+        <w:rPr>
+          <w:b/>
+          <w:bCs/>
+          <w:sz w:val="40"/>
+          <w:szCs w:val="40"/>
+        </w:rPr>
+        <w:t xml:space="preserve">Verslag Internet en HTTP Opdracht </w:t>
+      </w:r>
+      <w:r>
+        <w:rPr>
+          <w:b/>
+          <w:bCs/>
+          <w:sz w:val="40"/>
+          <w:szCs w:val="40"/>
+        </w:rPr>
+        <w:t>8</w:t>
       </w:r>
     </w:p>
     <w:p>
@@ -397,10 +1274,10 @@
           <w:noProof/>
         </w:rPr>
         <w:drawing>
-          <wp:inline distT="0" distB="0" distL="0" distR="0" wp14:anchorId="1F508F54" wp14:editId="0905406A">
-            <wp:extent cx="3575958" cy="1143000"/>
-            <wp:effectExtent l="0" t="0" r="5715" b="0"/>
-            <wp:docPr id="10" name="Afbeelding 10"/>
+          <wp:inline distT="0" distB="0" distL="0" distR="0" wp14:anchorId="790FF798" wp14:editId="7FFB7CC9">
+            <wp:extent cx="5760720" cy="2933700"/>
+            <wp:effectExtent l="0" t="0" r="0" b="0"/>
+            <wp:docPr id="6" name="Afbeelding 6"/>
             <wp:cNvGraphicFramePr>
               <a:graphicFrameLocks xmlns:a="http://schemas.openxmlformats.org/drawingml/2006/main" noChangeAspect="1"/>
             </wp:cNvGraphicFramePr>
@@ -412,14 +1289,14 @@
                     <pic:cNvPicPr/>
                   </pic:nvPicPr>
                   <pic:blipFill rotWithShape="1">
-                    <a:blip r:embed="rId9"/>
-                    <a:srcRect l="27306" t="9742" r="10608" b="54978"/>
+                    <a:blip r:embed="rId12"/>
+                    <a:srcRect t="3763" b="5702"/>
                     <a:stretch/>
                   </pic:blipFill>
                   <pic:spPr bwMode="auto">
                     <a:xfrm>
                       <a:off x="0" y="0"/>
-                      <a:ext cx="3576623" cy="1143213"/>
+                      <a:ext cx="5760720" cy="2933700"/>
                     </a:xfrm>
                     <a:prstGeom prst="rect">
                       <a:avLst/>
@@ -451,41 +1328,13 @@
       </w:pPr>
       <w:r>
         <w:rPr>
-          <w:b/>
-          <w:bCs/>
-          <w:sz w:val="40"/>
-          <w:szCs w:val="40"/>
-        </w:rPr>
-        <w:t xml:space="preserve">Verslag Internet en HTTP Opdracht </w:t>
-      </w:r>
-      <w:r>
-        <w:rPr>
-          <w:b/>
-          <w:bCs/>
-          <w:sz w:val="40"/>
-          <w:szCs w:val="40"/>
-        </w:rPr>
-        <w:t>5</w:t>
-      </w:r>
-    </w:p>
-    <w:p>
-      <w:pPr>
-        <w:rPr>
-          <w:b/>
-          <w:bCs/>
-          <w:sz w:val="40"/>
-          <w:szCs w:val="40"/>
-        </w:rPr>
-      </w:pPr>
-      <w:r>
-        <w:rPr>
           <w:noProof/>
         </w:rPr>
         <w:drawing>
-          <wp:inline distT="0" distB="0" distL="0" distR="0" wp14:anchorId="11AC41A6" wp14:editId="6C9C37D0">
-            <wp:extent cx="3615968" cy="1404258"/>
-            <wp:effectExtent l="0" t="0" r="3810" b="5715"/>
-            <wp:docPr id="7" name="Afbeelding 7" descr="Afbeelding met tekst, schermafbeelding, monitor, binnen&#10;&#10;Automatisch gegenereerde beschrijving"/>
+          <wp:inline distT="0" distB="0" distL="0" distR="0" wp14:anchorId="0DD5BE7A" wp14:editId="331E1BDF">
+            <wp:extent cx="5760720" cy="2933700"/>
+            <wp:effectExtent l="0" t="0" r="0" b="0"/>
+            <wp:docPr id="5" name="Afbeelding 5" descr="Afbeelding met tekst, monitor, binnen, elektronica&#10;&#10;Automatisch gegenereerde beschrijving"/>
             <wp:cNvGraphicFramePr>
               <a:graphicFrameLocks xmlns:a="http://schemas.openxmlformats.org/drawingml/2006/main" noChangeAspect="1"/>
             </wp:cNvGraphicFramePr>
@@ -493,18 +1342,18 @@
               <a:graphicData uri="http://schemas.openxmlformats.org/drawingml/2006/picture">
                 <pic:pic xmlns:pic="http://schemas.openxmlformats.org/drawingml/2006/picture">
                   <pic:nvPicPr>
-                    <pic:cNvPr id="7" name="Afbeelding 7" descr="Afbeelding met tekst, schermafbeelding, monitor, binnen&#10;&#10;Automatisch gegenereerde beschrijving"/>
+                    <pic:cNvPr id="5" name="Afbeelding 5" descr="Afbeelding met tekst, monitor, binnen, elektronica&#10;&#10;Automatisch gegenereerde beschrijving"/>
                     <pic:cNvPicPr/>
                   </pic:nvPicPr>
                   <pic:blipFill rotWithShape="1">
-                    <a:blip r:embed="rId10"/>
-                    <a:srcRect l="43272" t="10519" r="8067" b="53824"/>
+                    <a:blip r:embed="rId13"/>
+                    <a:srcRect t="4233" b="5232"/>
                     <a:stretch/>
                   </pic:blipFill>
                   <pic:spPr bwMode="auto">
                     <a:xfrm>
                       <a:off x="0" y="0"/>
-                      <a:ext cx="3623555" cy="1407205"/>
+                      <a:ext cx="5760720" cy="2933700"/>
                     </a:xfrm>
                     <a:prstGeom prst="rect">
                       <a:avLst/>
@@ -525,6 +1374,87 @@
         </w:drawing>
       </w:r>
     </w:p>
+    <w:p/>
+    <w:p>
+      <w:pPr>
+        <w:rPr>
+          <w:b/>
+          <w:bCs/>
+        </w:rPr>
+      </w:pPr>
+      <w:r>
+        <w:rPr>
+          <w:b/>
+          <w:bCs/>
+        </w:rPr>
+        <w:lastRenderedPageBreak/>
+        <w:t>Wat is het verschil met de vorige opdracht?</w:t>
+      </w:r>
+    </w:p>
+    <w:p>
+      <w:r>
+        <w:t xml:space="preserve">Bij opdracht 7 worden we naar </w:t>
+      </w:r>
+      <w:r>
+        <w:t>het</w:t>
+      </w:r>
+      <w:r>
+        <w:t xml:space="preserve"> </w:t>
+      </w:r>
+      <w:r>
+        <w:t>domein</w:t>
+      </w:r>
+      <w:r>
+        <w:t xml:space="preserve"> </w:t>
+      </w:r>
+      <w:r>
+        <w:t>V</w:t>
+      </w:r>
+      <w:r>
+        <w:t>ives</w:t>
+      </w:r>
+      <w:r>
+        <w:t>.be</w:t>
+      </w:r>
+      <w:r>
+        <w:t xml:space="preserve"> gestuurd, maar men kan </w:t>
+      </w:r>
+      <w:r>
+        <w:t>de pagina “</w:t>
+      </w:r>
+      <w:proofErr w:type="spellStart"/>
+      <w:r>
+        <w:t>D</w:t>
+      </w:r>
+      <w:r>
+        <w:t>ezePaginaBestaatNiet</w:t>
+      </w:r>
+      <w:proofErr w:type="spellEnd"/>
+      <w:r>
+        <w:t>” niet vinden.</w:t>
+      </w:r>
+    </w:p>
+    <w:p>
+      <w:pPr>
+        <w:rPr>
+          <w:b/>
+          <w:bCs/>
+          <w:sz w:val="40"/>
+          <w:szCs w:val="40"/>
+        </w:rPr>
+      </w:pPr>
+      <w:r>
+        <w:t>Bij oefening 8 bestaat “</w:t>
+      </w:r>
+      <w:proofErr w:type="spellStart"/>
+      <w:r>
+        <w:t>DitDomeinBestaatNiet</w:t>
+      </w:r>
+      <w:proofErr w:type="spellEnd"/>
+      <w:r>
+        <w:t xml:space="preserve">” niet waardoor onze search engine niet weet waar het ons naartoe moet sturen </w:t>
+      </w:r>
+    </w:p>
     <w:p>
       <w:pPr>
         <w:rPr>
@@ -550,30 +1480,1136 @@
           <w:sz w:val="40"/>
           <w:szCs w:val="40"/>
         </w:rPr>
+        <w:t>9</w:t>
+      </w:r>
+    </w:p>
+    <w:p>
+      <w:pPr>
+        <w:rPr>
+          <w:b/>
+          <w:bCs/>
+          <w:sz w:val="40"/>
+          <w:szCs w:val="40"/>
+        </w:rPr>
+      </w:pPr>
+      <w:r>
+        <w:rPr>
+          <w:b/>
+          <w:bCs/>
+        </w:rPr>
+        <w:t xml:space="preserve">Zoek onderstaande HTTP status codes op (bv. </w:t>
+      </w:r>
+      <w:proofErr w:type="spellStart"/>
+      <w:r>
+        <w:rPr>
+          <w:b/>
+          <w:bCs/>
+        </w:rPr>
+        <w:t>wikipedia</w:t>
+      </w:r>
+      <w:proofErr w:type="spellEnd"/>
+      <w:r>
+        <w:rPr>
+          <w:b/>
+          <w:bCs/>
+        </w:rPr>
+        <w:t>) die in een response kunnen voorkomen en schrijf hun betekenis op.</w:t>
+      </w:r>
+    </w:p>
+    <w:tbl>
+      <w:tblPr>
+        <w:tblStyle w:val="Tabelraster"/>
+        <w:tblW w:w="0" w:type="auto"/>
+        <w:tblLayout w:type="fixed"/>
+        <w:tblLook w:val="04A0" w:firstRow="1" w:lastRow="0" w:firstColumn="1" w:lastColumn="0" w:noHBand="0" w:noVBand="1"/>
+      </w:tblPr>
+      <w:tblGrid>
+        <w:gridCol w:w="2007"/>
+        <w:gridCol w:w="2291"/>
+        <w:gridCol w:w="2473"/>
+        <w:gridCol w:w="2517"/>
+      </w:tblGrid>
+      <w:tr>
+        <w:tc>
+          <w:tcPr>
+            <w:tcW w:w="2007" w:type="dxa"/>
+          </w:tcPr>
+          <w:p>
+            <w:pPr>
+              <w:rPr>
+                <w:b/>
+                <w:bCs/>
+                <w:sz w:val="40"/>
+                <w:szCs w:val="40"/>
+              </w:rPr>
+            </w:pPr>
+            <w:r>
+              <w:rPr>
+                <w:rFonts w:cstheme="minorHAnsi"/>
+                <w:b/>
+                <w:bCs/>
+                <w:sz w:val="28"/>
+                <w:szCs w:val="28"/>
+              </w:rPr>
+              <w:t>Success</w:t>
+            </w:r>
+          </w:p>
+        </w:tc>
+        <w:tc>
+          <w:tcPr>
+            <w:tcW w:w="2291" w:type="dxa"/>
+          </w:tcPr>
+          <w:p>
+            <w:pPr>
+              <w:rPr>
+                <w:b/>
+                <w:bCs/>
+                <w:sz w:val="40"/>
+                <w:szCs w:val="40"/>
+              </w:rPr>
+            </w:pPr>
+            <w:r>
+              <w:rPr>
+                <w:rFonts w:cstheme="minorHAnsi"/>
+                <w:b/>
+                <w:bCs/>
+                <w:sz w:val="28"/>
+                <w:szCs w:val="28"/>
+              </w:rPr>
+              <w:t>Redirection</w:t>
+            </w:r>
+          </w:p>
+        </w:tc>
+        <w:tc>
+          <w:tcPr>
+            <w:tcW w:w="2473" w:type="dxa"/>
+          </w:tcPr>
+          <w:p>
+            <w:pPr>
+              <w:rPr>
+                <w:b/>
+                <w:bCs/>
+                <w:sz w:val="40"/>
+                <w:szCs w:val="40"/>
+              </w:rPr>
+            </w:pPr>
+            <w:r>
+              <w:rPr>
+                <w:rFonts w:cstheme="minorHAnsi"/>
+                <w:b/>
+                <w:bCs/>
+                <w:sz w:val="28"/>
+                <w:szCs w:val="28"/>
+              </w:rPr>
+              <w:t>Client error</w:t>
+            </w:r>
+          </w:p>
+        </w:tc>
+        <w:tc>
+          <w:tcPr>
+            <w:tcW w:w="2517" w:type="dxa"/>
+          </w:tcPr>
+          <w:p>
+            <w:pPr>
+              <w:rPr>
+                <w:b/>
+                <w:bCs/>
+                <w:sz w:val="40"/>
+                <w:szCs w:val="40"/>
+              </w:rPr>
+            </w:pPr>
+            <w:r>
+              <w:rPr>
+                <w:rFonts w:cstheme="minorHAnsi"/>
+                <w:b/>
+                <w:bCs/>
+                <w:sz w:val="28"/>
+                <w:szCs w:val="28"/>
+              </w:rPr>
+              <w:t>Server errors</w:t>
+            </w:r>
+          </w:p>
+        </w:tc>
+      </w:tr>
+      <w:tr>
+        <w:tc>
+          <w:tcPr>
+            <w:tcW w:w="2007" w:type="dxa"/>
+          </w:tcPr>
+          <w:p>
+            <w:r>
+              <w:t>200 (OK)</w:t>
+            </w:r>
+          </w:p>
+        </w:tc>
+        <w:tc>
+          <w:tcPr>
+            <w:tcW w:w="2291" w:type="dxa"/>
+          </w:tcPr>
+          <w:p>
+            <w:r>
+              <w:t>301 (Is permanent verhuist)</w:t>
+            </w:r>
+          </w:p>
+        </w:tc>
+        <w:tc>
+          <w:tcPr>
+            <w:tcW w:w="2473" w:type="dxa"/>
+          </w:tcPr>
+          <w:p>
+            <w:r>
+              <w:t>400 (Slecht verzoek)</w:t>
+            </w:r>
+          </w:p>
+        </w:tc>
+        <w:tc>
+          <w:tcPr>
+            <w:tcW w:w="2517" w:type="dxa"/>
+          </w:tcPr>
+          <w:p>
+            <w:r>
+              <w:t>500 (Interne server fout)</w:t>
+            </w:r>
+          </w:p>
+        </w:tc>
+      </w:tr>
+      <w:tr>
+        <w:tc>
+          <w:tcPr>
+            <w:tcW w:w="2007" w:type="dxa"/>
+          </w:tcPr>
+          <w:p>
+            <w:r>
+              <w:t>Standaardantwoord voor succesvolle HTTP-verzoeken. Het daadwerkelijke antwoord hangt af van de gebruikte aanvraagmethode. In een GET-verzoek bevat het antwoord een entiteit die overeenkomt met de gevraagde resource. In een POST-verzoek bevat het antwoord een entiteit die het resultaat van de actie beschrijft of bevat.</w:t>
+            </w:r>
+          </w:p>
+        </w:tc>
+        <w:tc>
+          <w:tcPr>
+            <w:tcW w:w="2291" w:type="dxa"/>
+          </w:tcPr>
+          <w:p>
+            <w:r>
+              <w:t>Deze en alle toekomstige verzoeken moeten worden gericht aan de opgegeven URI</w:t>
+            </w:r>
+            <w:r>
+              <w:t>.</w:t>
+            </w:r>
+          </w:p>
+        </w:tc>
+        <w:tc>
+          <w:tcPr>
+            <w:tcW w:w="2473" w:type="dxa"/>
+          </w:tcPr>
+          <w:p>
+            <w:r>
+              <w:t>De server kan of wil het verzoek niet verwerken vanwege een duidelijke clientfout (bijv. verkeerd opgemaakte verzoeksyntaxis, grootte te groot, ongeldige verzoekberichtframing of misleidende verzoekroutering).</w:t>
+            </w:r>
+          </w:p>
+        </w:tc>
+        <w:tc>
+          <w:tcPr>
+            <w:tcW w:w="2517" w:type="dxa"/>
+          </w:tcPr>
+          <w:p>
+            <w:r>
+              <w:t>Een generiek foutbericht, gegeven wanneer een onverwachte omstandigheid is opgetreden en geen specifiek bericht meer geschikt is.</w:t>
+            </w:r>
+          </w:p>
+        </w:tc>
+      </w:tr>
+      <w:tr>
+        <w:tc>
+          <w:tcPr>
+            <w:tcW w:w="2007" w:type="dxa"/>
+          </w:tcPr>
+          <w:p>
+            <w:r>
+              <w:t>204 (Geen inhoud):</w:t>
+            </w:r>
+          </w:p>
+        </w:tc>
+        <w:tc>
+          <w:tcPr>
+            <w:tcW w:w="2291" w:type="dxa"/>
+          </w:tcPr>
+          <w:p>
+            <w:r>
+              <w:t>302 Gevonden (voorheen "tijdelijk verplaatst"):</w:t>
+            </w:r>
+          </w:p>
+        </w:tc>
+        <w:tc>
+          <w:tcPr>
+            <w:tcW w:w="2473" w:type="dxa"/>
+          </w:tcPr>
+          <w:p>
+            <w:r>
+              <w:t>401 (ongeautoriseerd):</w:t>
+            </w:r>
+          </w:p>
+        </w:tc>
+        <w:tc>
+          <w:tcPr>
+            <w:tcW w:w="2517" w:type="dxa"/>
+          </w:tcPr>
+          <w:p>
+            <w:r>
+              <w:t>503 (Service niet berijkbaar):</w:t>
+            </w:r>
+          </w:p>
+        </w:tc>
+      </w:tr>
+      <w:tr>
+        <w:tc>
+          <w:tcPr>
+            <w:tcW w:w="2007" w:type="dxa"/>
+          </w:tcPr>
+          <w:p>
+            <w:r>
+              <w:t>De server heeft het verzoek met succes verwerkt en retourneert geen inhoud.</w:t>
+            </w:r>
+          </w:p>
+        </w:tc>
+        <w:tc>
+          <w:tcPr>
+            <w:tcW w:w="2291" w:type="dxa"/>
+          </w:tcPr>
+          <w:p>
+            <w:r>
+              <w:t xml:space="preserve">Vertelt de klant om te kijken naar (bladeren naar) een andere URL. De HTTP/1.0-specificatie (RFC 1945) vereiste dat de client een tijdelijke omleiding met dezelfde methode uitvoerde (de oorspronkelijke beschrijvende zin was "tijdelijk verplaatst"), maar populaire </w:t>
+            </w:r>
+            <w:r>
+              <w:lastRenderedPageBreak/>
+              <w:t>browsers implementeerden 302 omleidingen door de methode te wijzigen in GET. Daarom heeft HTTP/1.1 de statuscodes 303 en 307 toegevoegd om onderscheid te maken tussen de twee gedragingen</w:t>
+            </w:r>
+          </w:p>
+        </w:tc>
+        <w:tc>
+          <w:tcPr>
+            <w:tcW w:w="2473" w:type="dxa"/>
+          </w:tcPr>
+          <w:p>
+            <w:r>
+              <w:lastRenderedPageBreak/>
+              <w:t>Vergelijkbaar met 403 Forbidden, maar specifiek voor gebruik wanneer authenticatie vereist is en is mislukt of nog niet is verstrekt. Het antwoord moet een WWW-Authenticate-headerveld bevatten dat een uitdaging bevat die van toepassing is op de aangevraagde bron. Zie Basistoegangsverificatie en Digest-</w:t>
+            </w:r>
+            <w:r>
+              <w:lastRenderedPageBreak/>
+              <w:t>toegangsverificatie.</w:t>
+            </w:r>
+            <w:r>
+              <w:t xml:space="preserve"> </w:t>
+            </w:r>
+          </w:p>
+          <w:p>
+            <w:r>
+              <w:t>401 betekent semantisch "ongeautoriseerd", de gebruiker heeft geen geldige authenticatiegegevens voor de doelbron.</w:t>
+            </w:r>
+          </w:p>
+          <w:p>
+            <w:r>
+              <w:t>Opmerking: sommige sites geven ten onrechte HTTP 401 uit wanneer een IP-adres van de website wordt verbannen (meestal het websitedomein) en dat specifieke adres wordt geweigerd om toegang te krijgen tot een website.</w:t>
+            </w:r>
+          </w:p>
+        </w:tc>
+        <w:tc>
+          <w:tcPr>
+            <w:tcW w:w="2517" w:type="dxa"/>
+          </w:tcPr>
+          <w:p>
+            <w:r>
+              <w:lastRenderedPageBreak/>
+              <w:t>De server kan het verzoek niet verwerken (omdat het overbelast is of niet beschikbaar is voor onderhoud). Over het algemeen is dit een tijdelijke toestand</w:t>
+            </w:r>
+          </w:p>
+        </w:tc>
+      </w:tr>
+      <w:tr>
+        <w:tc>
+          <w:tcPr>
+            <w:tcW w:w="2007" w:type="dxa"/>
+          </w:tcPr>
+          <w:p>
+            <w:pPr>
+              <w:rPr>
+                <w:sz w:val="40"/>
+                <w:szCs w:val="40"/>
+              </w:rPr>
+            </w:pPr>
+          </w:p>
+        </w:tc>
+        <w:tc>
+          <w:tcPr>
+            <w:tcW w:w="2291" w:type="dxa"/>
+          </w:tcPr>
+          <w:p>
+            <w:r>
+              <w:t>303 (Zie overige):</w:t>
+            </w:r>
+          </w:p>
+        </w:tc>
+        <w:tc>
+          <w:tcPr>
+            <w:tcW w:w="2473" w:type="dxa"/>
+          </w:tcPr>
+          <w:p>
+            <w:r>
+              <w:t>404 (niet gevonden):</w:t>
+            </w:r>
+          </w:p>
+        </w:tc>
+        <w:tc>
+          <w:tcPr>
+            <w:tcW w:w="2517" w:type="dxa"/>
+          </w:tcPr>
+          <w:p>
+            <w:pPr>
+              <w:rPr>
+                <w:sz w:val="40"/>
+                <w:szCs w:val="40"/>
+              </w:rPr>
+            </w:pPr>
+          </w:p>
+        </w:tc>
+      </w:tr>
+      <w:tr>
+        <w:tc>
+          <w:tcPr>
+            <w:tcW w:w="2007" w:type="dxa"/>
+          </w:tcPr>
+          <w:p>
+            <w:pPr>
+              <w:rPr>
+                <w:sz w:val="40"/>
+                <w:szCs w:val="40"/>
+              </w:rPr>
+            </w:pPr>
+          </w:p>
+        </w:tc>
+        <w:tc>
+          <w:tcPr>
+            <w:tcW w:w="2291" w:type="dxa"/>
+          </w:tcPr>
+          <w:p>
+            <w:r>
+              <w:t>Het antwoord op het verzoek is te vinden onder een andere URI met behulp van de GET-methode. Bij ontvangst in reactie op een POST (of PUT/DELETE), moet de client aannemen dat de server de gegevens heeft ontvangen en een nieuw GET-verzoek naar de opgegeven URI sturen.</w:t>
+            </w:r>
+          </w:p>
+        </w:tc>
+        <w:tc>
+          <w:tcPr>
+            <w:tcW w:w="2473" w:type="dxa"/>
+          </w:tcPr>
+          <w:p>
+            <w:r>
+              <w:t>De gevraagde bron kon niet worden gevonden, maar is mogelijk in de toekomst beschikbaar. Latere verzoeken van de opdrachtgever zijn toegestaan.</w:t>
+            </w:r>
+          </w:p>
+        </w:tc>
+        <w:tc>
+          <w:tcPr>
+            <w:tcW w:w="2517" w:type="dxa"/>
+          </w:tcPr>
+          <w:p>
+            <w:pPr>
+              <w:rPr>
+                <w:sz w:val="40"/>
+                <w:szCs w:val="40"/>
+              </w:rPr>
+            </w:pPr>
+          </w:p>
+        </w:tc>
+      </w:tr>
+    </w:tbl>
+    <w:p>
+      <w:pPr>
+        <w:rPr>
+          <w:b/>
+          <w:bCs/>
+          <w:sz w:val="40"/>
+          <w:szCs w:val="40"/>
+        </w:rPr>
+      </w:pPr>
+    </w:p>
+    <w:p>
+      <w:pPr>
+        <w:rPr>
+          <w:b/>
+          <w:bCs/>
+          <w:sz w:val="40"/>
+          <w:szCs w:val="40"/>
+        </w:rPr>
+      </w:pPr>
+      <w:r>
+        <w:rPr>
+          <w:b/>
+          <w:bCs/>
+          <w:sz w:val="40"/>
+          <w:szCs w:val="40"/>
+        </w:rPr>
+        <w:t xml:space="preserve">Verslag Internet en HTTP Opdracht </w:t>
+      </w:r>
+      <w:r>
+        <w:rPr>
+          <w:b/>
+          <w:bCs/>
+          <w:sz w:val="40"/>
+          <w:szCs w:val="40"/>
+        </w:rPr>
+        <w:t>10</w:t>
+      </w:r>
+    </w:p>
+    <w:p>
+      <w:r>
+        <w:t xml:space="preserve">Zoek op het internet welke HTTP request </w:t>
+      </w:r>
+      <w:proofErr w:type="spellStart"/>
+      <w:r>
+        <w:t>methods</w:t>
+      </w:r>
+      <w:proofErr w:type="spellEnd"/>
+      <w:r>
+        <w:t xml:space="preserve"> er bestaan en schrijf ze neer. Waarvoor dienen de vaak gebruikte GET en POST </w:t>
+      </w:r>
+      <w:proofErr w:type="spellStart"/>
+      <w:r>
+        <w:t>methods</w:t>
+      </w:r>
+      <w:proofErr w:type="spellEnd"/>
+      <w:r>
+        <w:t>?</w:t>
+      </w:r>
+    </w:p>
+    <w:p>
+      <w:pPr>
+        <w:rPr>
+          <w:rFonts w:cstheme="minorHAnsi"/>
+        </w:rPr>
+      </w:pPr>
+      <w:r>
+        <w:rPr>
+          <w:rFonts w:cstheme="minorHAnsi"/>
+        </w:rPr>
+        <w:t>1</w:t>
+      </w:r>
+      <w:r>
+        <w:rPr>
+          <w:rFonts w:cstheme="minorHAnsi"/>
+        </w:rPr>
+        <w:t xml:space="preserve"> - </w:t>
+      </w:r>
+      <w:r>
+        <w:rPr>
+          <w:rFonts w:cstheme="minorHAnsi"/>
+        </w:rPr>
+        <w:t xml:space="preserve">GET </w:t>
+      </w:r>
+    </w:p>
+    <w:p>
+      <w:pPr>
+        <w:rPr>
+          <w:rFonts w:cstheme="minorHAnsi"/>
+        </w:rPr>
+      </w:pPr>
+      <w:r>
+        <w:rPr>
+          <w:rFonts w:cstheme="minorHAnsi"/>
+          <w:color w:val="000000"/>
+          <w:shd w:val="clear" w:color="auto" w:fill="FFFFFF"/>
+        </w:rPr>
+        <w:t>De GET-methode wordt gebruikt om informatie op te halen van de gegeven server met behulp van een bepaalde URI. Verzoeken die GET gebruiken, mogen alleen gegevens ophalen en mogen geen ander effect hebben op de gegevens.</w:t>
+      </w:r>
+    </w:p>
+    <w:p>
+      <w:pPr>
+        <w:rPr>
+          <w:rFonts w:cstheme="minorHAnsi"/>
+          <w:color w:val="000000"/>
+          <w:shd w:val="clear" w:color="auto" w:fill="FFFFFF"/>
+        </w:rPr>
+      </w:pPr>
+      <w:r>
+        <w:rPr>
+          <w:rFonts w:cstheme="minorHAnsi"/>
+        </w:rPr>
+        <w:t>2</w:t>
+      </w:r>
+      <w:r>
+        <w:rPr>
+          <w:rFonts w:cstheme="minorHAnsi"/>
+        </w:rPr>
+        <w:t xml:space="preserve"> - </w:t>
+      </w:r>
+      <w:r>
+        <w:rPr>
+          <w:rFonts w:cstheme="minorHAnsi"/>
+        </w:rPr>
+        <w:t>HEAD</w:t>
+      </w:r>
+      <w:r>
+        <w:rPr>
+          <w:rFonts w:cstheme="minorHAnsi"/>
+          <w:color w:val="000000"/>
+          <w:shd w:val="clear" w:color="auto" w:fill="FFFFFF"/>
+        </w:rPr>
+        <w:t xml:space="preserve"> </w:t>
+      </w:r>
+    </w:p>
+    <w:p>
+      <w:pPr>
+        <w:rPr>
+          <w:rFonts w:cstheme="minorHAnsi"/>
+        </w:rPr>
+      </w:pPr>
+      <w:r>
+        <w:rPr>
+          <w:rFonts w:cstheme="minorHAnsi"/>
+          <w:color w:val="000000"/>
+          <w:shd w:val="clear" w:color="auto" w:fill="FFFFFF"/>
+        </w:rPr>
+        <w:t>Hetzelfde als GET, maar brengt alleen de statusregel en koptekstsectie over.</w:t>
+      </w:r>
+    </w:p>
+    <w:p>
+      <w:pPr>
+        <w:rPr>
+          <w:rFonts w:cstheme="minorHAnsi"/>
+          <w:color w:val="000000"/>
+          <w:shd w:val="clear" w:color="auto" w:fill="FFFFFF"/>
+        </w:rPr>
+      </w:pPr>
+      <w:r>
+        <w:rPr>
+          <w:rFonts w:cstheme="minorHAnsi"/>
+        </w:rPr>
+        <w:t>3</w:t>
+      </w:r>
+      <w:r>
+        <w:rPr>
+          <w:rFonts w:cstheme="minorHAnsi"/>
+        </w:rPr>
+        <w:t xml:space="preserve"> - </w:t>
+      </w:r>
+      <w:r>
+        <w:rPr>
+          <w:rFonts w:cstheme="minorHAnsi"/>
+        </w:rPr>
+        <w:t>POST</w:t>
+      </w:r>
+      <w:r>
+        <w:rPr>
+          <w:rFonts w:cstheme="minorHAnsi"/>
+          <w:color w:val="000000"/>
+          <w:shd w:val="clear" w:color="auto" w:fill="FFFFFF"/>
+        </w:rPr>
+        <w:t xml:space="preserve"> </w:t>
+      </w:r>
+    </w:p>
+    <w:p>
+      <w:pPr>
+        <w:rPr>
+          <w:rFonts w:cstheme="minorHAnsi"/>
+        </w:rPr>
+      </w:pPr>
+      <w:r>
+        <w:rPr>
+          <w:rFonts w:cstheme="minorHAnsi"/>
+          <w:color w:val="000000"/>
+          <w:shd w:val="clear" w:color="auto" w:fill="FFFFFF"/>
+        </w:rPr>
+        <w:lastRenderedPageBreak/>
+        <w:t>Een POST-verzoek wordt gebruikt om gegevens naar de server te verzenden, bijvoorbeeld klantinformatie, bestandsupload, enz. Met behulp van HTML-formulieren.</w:t>
+      </w:r>
+    </w:p>
+    <w:p>
+      <w:pPr>
+        <w:rPr>
+          <w:rFonts w:cstheme="minorHAnsi"/>
+        </w:rPr>
+      </w:pPr>
+      <w:r>
+        <w:rPr>
+          <w:rFonts w:cstheme="minorHAnsi"/>
+        </w:rPr>
+        <w:t>4</w:t>
+      </w:r>
+      <w:r>
+        <w:rPr>
+          <w:rFonts w:cstheme="minorHAnsi"/>
+        </w:rPr>
+        <w:t xml:space="preserve"> - </w:t>
+      </w:r>
+      <w:r>
+        <w:rPr>
+          <w:rFonts w:cstheme="minorHAnsi"/>
+        </w:rPr>
+        <w:t xml:space="preserve">PUT </w:t>
+      </w:r>
+    </w:p>
+    <w:p>
+      <w:pPr>
+        <w:rPr>
+          <w:rFonts w:cstheme="minorHAnsi"/>
+        </w:rPr>
+      </w:pPr>
+      <w:r>
+        <w:rPr>
+          <w:rFonts w:cstheme="minorHAnsi"/>
+        </w:rPr>
+        <w:t>V</w:t>
+      </w:r>
+      <w:r>
+        <w:rPr>
+          <w:rFonts w:cstheme="minorHAnsi"/>
+          <w:color w:val="000000"/>
+          <w:shd w:val="clear" w:color="auto" w:fill="FFFFFF"/>
+        </w:rPr>
+        <w:t>ervangt alle huidige weergaven van de doelbron door de geüploade inhoud.</w:t>
+      </w:r>
+    </w:p>
+    <w:p>
+      <w:pPr>
+        <w:rPr>
+          <w:rFonts w:cstheme="minorHAnsi"/>
+        </w:rPr>
+      </w:pPr>
+      <w:r>
+        <w:rPr>
+          <w:rFonts w:cstheme="minorHAnsi"/>
+        </w:rPr>
+        <w:t>5</w:t>
+      </w:r>
+      <w:r>
+        <w:rPr>
+          <w:rFonts w:cstheme="minorHAnsi"/>
+        </w:rPr>
+        <w:t xml:space="preserve"> - </w:t>
+      </w:r>
+      <w:r>
+        <w:rPr>
+          <w:rFonts w:cstheme="minorHAnsi"/>
+        </w:rPr>
+        <w:t>DELETE</w:t>
+      </w:r>
+      <w:r>
+        <w:rPr>
+          <w:rFonts w:cstheme="minorHAnsi"/>
+        </w:rPr>
+        <w:t xml:space="preserve"> </w:t>
+      </w:r>
+    </w:p>
+    <w:p>
+      <w:pPr>
+        <w:rPr>
+          <w:rFonts w:cstheme="minorHAnsi"/>
+        </w:rPr>
+      </w:pPr>
+      <w:r>
+        <w:rPr>
+          <w:rFonts w:cstheme="minorHAnsi"/>
+          <w:color w:val="000000"/>
+          <w:shd w:val="clear" w:color="auto" w:fill="FFFFFF"/>
+        </w:rPr>
+        <w:t>Verwijdert alle huidige representaties van de doelresource die door een URI worden gegeven. Brengt een tunnel tot stand naar de server die wordt geïdentificeerd door een bepaalde URI.</w:t>
+      </w:r>
+    </w:p>
+    <w:p>
+      <w:pPr>
+        <w:rPr>
+          <w:rFonts w:cstheme="minorHAnsi"/>
+          <w:color w:val="000000"/>
+          <w:shd w:val="clear" w:color="auto" w:fill="FFFFFF"/>
+        </w:rPr>
+      </w:pPr>
+      <w:r>
+        <w:rPr>
+          <w:rFonts w:cstheme="minorHAnsi"/>
+        </w:rPr>
         <w:t>6</w:t>
       </w:r>
-    </w:p>
-    <w:p>
-      <w:r>
-        <w:t>De haakjes zijn verkeerd gesloten.</w:t>
-      </w:r>
-    </w:p>
-    <w:p>
-      <w:pPr>
-        <w:rPr>
-          <w:b/>
-          <w:bCs/>
-          <w:sz w:val="40"/>
-          <w:szCs w:val="40"/>
-        </w:rPr>
-      </w:pPr>
-      <w:r>
-        <w:rPr>
-          <w:b/>
-          <w:bCs/>
-          <w:sz w:val="40"/>
-          <w:szCs w:val="40"/>
-        </w:rPr>
+      <w:r>
+        <w:rPr>
+          <w:rFonts w:cstheme="minorHAnsi"/>
+        </w:rPr>
+        <w:t xml:space="preserve"> - </w:t>
+      </w:r>
+      <w:r>
+        <w:rPr>
+          <w:rFonts w:cstheme="minorHAnsi"/>
+        </w:rPr>
+        <w:t>CONNECT</w:t>
+      </w:r>
+      <w:r>
+        <w:rPr>
+          <w:rFonts w:cstheme="minorHAnsi"/>
+          <w:color w:val="000000"/>
+          <w:shd w:val="clear" w:color="auto" w:fill="FFFFFF"/>
+        </w:rPr>
+        <w:t xml:space="preserve"> </w:t>
+      </w:r>
+    </w:p>
+    <w:p>
+      <w:pPr>
+        <w:rPr>
+          <w:rFonts w:cstheme="minorHAnsi"/>
+        </w:rPr>
+      </w:pPr>
+      <w:r>
+        <w:rPr>
+          <w:rFonts w:cstheme="minorHAnsi"/>
+          <w:color w:val="000000"/>
+          <w:shd w:val="clear" w:color="auto" w:fill="FFFFFF"/>
+        </w:rPr>
+        <w:t>Brengt een tunnel tot stand naar de server die wordt geïdentificeerd door een bepaalde URI.</w:t>
+      </w:r>
+      <w:r>
+        <w:rPr>
+          <w:rFonts w:cstheme="minorHAnsi"/>
+        </w:rPr>
+        <w:t xml:space="preserve"> </w:t>
+      </w:r>
+    </w:p>
+    <w:p>
+      <w:pPr>
+        <w:rPr>
+          <w:rFonts w:cstheme="minorHAnsi"/>
+          <w:color w:val="000000"/>
+          <w:shd w:val="clear" w:color="auto" w:fill="FFFFFF"/>
+        </w:rPr>
+      </w:pPr>
+      <w:r>
+        <w:rPr>
+          <w:rFonts w:cstheme="minorHAnsi"/>
+        </w:rPr>
+        <w:t>7</w:t>
+      </w:r>
+      <w:r>
+        <w:rPr>
+          <w:rFonts w:cstheme="minorHAnsi"/>
+        </w:rPr>
+        <w:t xml:space="preserve"> - </w:t>
+      </w:r>
+      <w:r>
+        <w:rPr>
+          <w:rFonts w:cstheme="minorHAnsi"/>
+        </w:rPr>
+        <w:t>OPTIONS</w:t>
+      </w:r>
+      <w:r>
+        <w:rPr>
+          <w:rFonts w:cstheme="minorHAnsi"/>
+          <w:color w:val="000000"/>
+          <w:shd w:val="clear" w:color="auto" w:fill="FFFFFF"/>
+        </w:rPr>
+        <w:t xml:space="preserve"> </w:t>
+      </w:r>
+    </w:p>
+    <w:p>
+      <w:pPr>
+        <w:rPr>
+          <w:rFonts w:cstheme="minorHAnsi"/>
+        </w:rPr>
+      </w:pPr>
+      <w:r>
+        <w:rPr>
+          <w:rFonts w:cstheme="minorHAnsi"/>
+          <w:color w:val="000000"/>
+          <w:shd w:val="clear" w:color="auto" w:fill="FFFFFF"/>
+        </w:rPr>
+        <w:t>B</w:t>
+      </w:r>
+      <w:r>
+        <w:rPr>
+          <w:rFonts w:cstheme="minorHAnsi"/>
+          <w:color w:val="000000"/>
+          <w:shd w:val="clear" w:color="auto" w:fill="FFFFFF"/>
+        </w:rPr>
+        <w:t>eschrijft de communicatie-opties voor de doelbron.</w:t>
+      </w:r>
+    </w:p>
+    <w:p>
+      <w:pPr>
+        <w:rPr>
+          <w:rFonts w:cstheme="minorHAnsi"/>
+        </w:rPr>
+      </w:pPr>
+      <w:r>
+        <w:rPr>
+          <w:rFonts w:cstheme="minorHAnsi"/>
+        </w:rPr>
+        <w:t>8</w:t>
+      </w:r>
+      <w:r>
+        <w:rPr>
+          <w:rFonts w:cstheme="minorHAnsi"/>
+        </w:rPr>
+        <w:t xml:space="preserve"> - </w:t>
+      </w:r>
+      <w:r>
+        <w:rPr>
+          <w:rFonts w:cstheme="minorHAnsi"/>
+        </w:rPr>
+        <w:t>TRACE</w:t>
+      </w:r>
+      <w:r>
+        <w:rPr>
+          <w:rFonts w:cstheme="minorHAnsi"/>
+        </w:rPr>
+        <w:t xml:space="preserve"> </w:t>
+      </w:r>
+    </w:p>
+    <w:p>
+      <w:pPr>
+        <w:rPr>
+          <w:rFonts w:cstheme="minorHAnsi"/>
+          <w:color w:val="000000"/>
+          <w:shd w:val="clear" w:color="auto" w:fill="FFFFFF"/>
+        </w:rPr>
+      </w:pPr>
+      <w:r>
+        <w:rPr>
+          <w:rFonts w:cstheme="minorHAnsi"/>
+        </w:rPr>
+        <w:t>V</w:t>
+      </w:r>
+      <w:r>
+        <w:rPr>
+          <w:rFonts w:cstheme="minorHAnsi"/>
+          <w:color w:val="000000"/>
+          <w:shd w:val="clear" w:color="auto" w:fill="FFFFFF"/>
+        </w:rPr>
+        <w:t>oert een teruglooptest voor berichten uit langs het pad naar de doelbron.</w:t>
+      </w:r>
+      <w:r>
+        <w:rPr>
+          <w:rFonts w:cstheme="minorHAnsi"/>
+          <w:color w:val="000000"/>
+          <w:shd w:val="clear" w:color="auto" w:fill="FFFFFF"/>
+        </w:rPr>
+        <w:br/>
+      </w:r>
+    </w:p>
+    <w:p>
+      <w:pPr>
+        <w:rPr>
+          <w:b/>
+          <w:bCs/>
+          <w:lang w:eastAsia="nl-BE"/>
+        </w:rPr>
+      </w:pPr>
+      <w:r>
+        <w:rPr>
+          <w:rFonts w:hint="cs"/>
+          <w:b/>
+          <w:bCs/>
+          <w:lang w:eastAsia="nl-BE"/>
+        </w:rPr>
+        <w:t>GET-methode</w:t>
+      </w:r>
+    </w:p>
+    <w:p>
+      <w:pPr>
+        <w:rPr>
+          <w:rFonts w:cstheme="minorHAnsi"/>
+          <w:lang w:eastAsia="nl-BE"/>
+        </w:rPr>
+      </w:pPr>
+      <w:r>
+        <w:rPr>
+          <w:rFonts w:cstheme="minorHAnsi"/>
+          <w:lang w:eastAsia="nl-BE"/>
+        </w:rPr>
+        <w:t>Een GET-verzoek haalt gegevens op van een webserver door parameters op te geven in het URL-gedeelte van het verzoek. </w:t>
+      </w:r>
+    </w:p>
+    <w:p>
+      <w:pPr>
+        <w:rPr>
+          <w:b/>
+          <w:bCs/>
+        </w:rPr>
+      </w:pPr>
+      <w:r>
+        <w:rPr>
+          <w:b/>
+          <w:bCs/>
+        </w:rPr>
+        <w:t>POST-methode</w:t>
+      </w:r>
+    </w:p>
+    <w:p>
+      <w:pPr>
+        <w:rPr>
+          <w:sz w:val="24"/>
+          <w:szCs w:val="24"/>
+        </w:rPr>
+      </w:pPr>
+      <w:r>
+        <w:t>De POST-methode wordt gebruikt wanneer u bepaalde gegevens naar de server wilt verzenden, bijvoorbeeld bestandsupdate, formuliergegevens, enz.</w:t>
+      </w:r>
+    </w:p>
+    <w:p/>
+    <w:p>
+      <w:pPr>
+        <w:rPr>
+          <w:b/>
+          <w:bCs/>
+        </w:rPr>
+      </w:pPr>
+      <w:r>
+        <w:rPr>
+          <w:b/>
+          <w:bCs/>
+        </w:rPr>
+        <w:t xml:space="preserve">Waar in een request staat aangegeven om welke request </w:t>
+      </w:r>
+      <w:proofErr w:type="spellStart"/>
+      <w:r>
+        <w:rPr>
+          <w:b/>
+          <w:bCs/>
+        </w:rPr>
+        <w:t>method</w:t>
+      </w:r>
+      <w:proofErr w:type="spellEnd"/>
+      <w:r>
+        <w:rPr>
+          <w:b/>
+          <w:bCs/>
+        </w:rPr>
+        <w:t xml:space="preserve"> het gaat, en hoe vind je dit terug in de Chrome </w:t>
+      </w:r>
+      <w:proofErr w:type="spellStart"/>
+      <w:r>
+        <w:rPr>
+          <w:b/>
+          <w:bCs/>
+        </w:rPr>
+        <w:t>developer</w:t>
+      </w:r>
+      <w:proofErr w:type="spellEnd"/>
+      <w:r>
+        <w:rPr>
+          <w:b/>
+          <w:bCs/>
+        </w:rPr>
+        <w:t xml:space="preserve"> tools (zie uitleg bij Opdracht 3)?</w:t>
+      </w:r>
+    </w:p>
+    <w:p>
+      <w:r>
+        <w:t>Onder Request methodes</w:t>
+      </w:r>
+    </w:p>
+    <w:p>
+      <w:pPr>
+        <w:rPr>
+          <w:b/>
+          <w:bCs/>
+        </w:rPr>
+      </w:pPr>
+      <w:r>
+        <w:rPr>
+          <w:b/>
+          <w:bCs/>
+        </w:rPr>
+        <w:t xml:space="preserve">Als je een </w:t>
+      </w:r>
+      <w:proofErr w:type="spellStart"/>
+      <w:r>
+        <w:rPr>
+          <w:b/>
+          <w:bCs/>
+        </w:rPr>
+        <w:t>url</w:t>
+      </w:r>
+      <w:proofErr w:type="spellEnd"/>
+      <w:r>
+        <w:rPr>
+          <w:b/>
+          <w:bCs/>
+        </w:rPr>
+        <w:t xml:space="preserve"> in de adresbalk van je browser typt en op enter drukt, wat voor request </w:t>
+      </w:r>
+      <w:proofErr w:type="spellStart"/>
+      <w:r>
+        <w:rPr>
+          <w:b/>
+          <w:bCs/>
+        </w:rPr>
+        <w:t>method</w:t>
+      </w:r>
+      <w:proofErr w:type="spellEnd"/>
+      <w:r>
+        <w:rPr>
+          <w:b/>
+          <w:bCs/>
+        </w:rPr>
+        <w:t xml:space="preserve"> gebruikt de browser dan om die resource op te vragen bij de server? </w:t>
+      </w:r>
+    </w:p>
+    <w:p>
+      <w:r>
+        <w:t>GET</w:t>
+      </w:r>
+    </w:p>
+    <w:p>
+      <w:r>
+        <w:rPr>
+          <w:b/>
+          <w:bCs/>
+        </w:rPr>
+        <w:t xml:space="preserve">Als je in een webpagina op een gewone hyperlink klikt, welke request </w:t>
+      </w:r>
+      <w:proofErr w:type="spellStart"/>
+      <w:r>
+        <w:rPr>
+          <w:b/>
+          <w:bCs/>
+        </w:rPr>
+        <w:t>method</w:t>
+      </w:r>
+      <w:proofErr w:type="spellEnd"/>
+      <w:r>
+        <w:rPr>
+          <w:b/>
+          <w:bCs/>
+        </w:rPr>
+        <w:t xml:space="preserve"> wordt er dan gebruikt?</w:t>
+      </w:r>
+      <w:r>
+        <w:rPr>
+          <w:b/>
+          <w:bCs/>
+        </w:rPr>
+        <w:br/>
+      </w:r>
+      <w:r>
+        <w:t>GET</w:t>
+      </w:r>
+    </w:p>
+    <w:p/>
+    <w:p/>
+    <w:p/>
+    <w:p/>
+    <w:p>
+      <w:pPr>
+        <w:rPr>
+          <w:b/>
+          <w:bCs/>
+          <w:sz w:val="40"/>
+          <w:szCs w:val="40"/>
+        </w:rPr>
+      </w:pPr>
+      <w:r>
+        <w:rPr>
+          <w:b/>
+          <w:bCs/>
+          <w:sz w:val="40"/>
+          <w:szCs w:val="40"/>
+        </w:rPr>
+        <w:lastRenderedPageBreak/>
         <w:t xml:space="preserve">Verslag Internet en HTTP Opdracht </w:t>
       </w:r>
       <w:r>
@@ -583,23 +2619,63 @@
           <w:sz w:val="40"/>
           <w:szCs w:val="40"/>
         </w:rPr>
-        <w:t>7</w:t>
-      </w:r>
-    </w:p>
-    <w:p>
-      <w:r>
-        <w:t>2): {{{()] =&gt; [{{{()}}}]</w:t>
-      </w:r>
-    </w:p>
-    <w:p>
-      <w:r>
-        <w:t>4): (){[}] =&gt; ()[{}]</w:t>
-      </w:r>
-    </w:p>
-    <w:p>
-      <w:r>
-        <w:t>5): {{([]) =&gt; {{([])}}</w:t>
-      </w:r>
+        <w:t>1</w:t>
+      </w:r>
+      <w:r>
+        <w:rPr>
+          <w:b/>
+          <w:bCs/>
+          <w:sz w:val="40"/>
+          <w:szCs w:val="40"/>
+        </w:rPr>
+        <w:t>1</w:t>
+      </w:r>
+    </w:p>
+    <w:p>
+      <w:pPr>
+        <w:rPr>
+          <w:b/>
+          <w:bCs/>
+          <w:sz w:val="40"/>
+          <w:szCs w:val="40"/>
+        </w:rPr>
+      </w:pPr>
+      <w:r>
+        <w:rPr>
+          <w:b/>
+          <w:bCs/>
+        </w:rPr>
+        <w:t xml:space="preserve">Hoeveel </w:t>
+      </w:r>
+      <w:proofErr w:type="spellStart"/>
+      <w:r>
+        <w:rPr>
+          <w:b/>
+          <w:bCs/>
+        </w:rPr>
+        <w:t>requests</w:t>
+      </w:r>
+      <w:proofErr w:type="spellEnd"/>
+      <w:r>
+        <w:rPr>
+          <w:b/>
+          <w:bCs/>
+        </w:rPr>
+        <w:t xml:space="preserve"> waren er in totaal?</w:t>
+      </w:r>
+    </w:p>
+    <w:p>
+      <w:r>
+        <w:t xml:space="preserve">64 </w:t>
+      </w:r>
+      <w:proofErr w:type="spellStart"/>
+      <w:r>
+        <w:t>request</w:t>
+      </w:r>
+      <w:r>
+        <w:t>s</w:t>
+      </w:r>
+      <w:proofErr w:type="spellEnd"/>
     </w:p>
     <w:p>
       <w:pPr>
@@ -626,14 +2702,82 @@
           <w:sz w:val="40"/>
           <w:szCs w:val="40"/>
         </w:rPr>
-        <w:t>8</w:t>
-      </w:r>
-    </w:p>
-    <w:p>
-      <w:r>
-        <w:t xml:space="preserve">Dit kan, maar is niet correct omdat de &lt;strong&gt; en de &lt;span&gt; niet correct zijn. </w:t>
-      </w:r>
-    </w:p>
+        <w:t>1</w:t>
+      </w:r>
+      <w:r>
+        <w:rPr>
+          <w:b/>
+          <w:bCs/>
+          <w:sz w:val="40"/>
+          <w:szCs w:val="40"/>
+        </w:rPr>
+        <w:t>2</w:t>
+      </w:r>
+    </w:p>
+    <w:p>
+      <w:pPr>
+        <w:rPr>
+          <w:b/>
+          <w:bCs/>
+        </w:rPr>
+      </w:pPr>
+      <w:r>
+        <w:rPr>
+          <w:b/>
+          <w:bCs/>
+        </w:rPr>
+        <w:t xml:space="preserve">Hoeveel kilobytes of megabytes aan data werd er verstuurd om alle nodige resources in te laden? </w:t>
+      </w:r>
+    </w:p>
+    <w:p>
+      <w:r>
+        <w:t>1.9 MB</w:t>
+      </w:r>
+    </w:p>
+    <w:p>
+      <w:pPr>
+        <w:rPr>
+          <w:b/>
+          <w:bCs/>
+        </w:rPr>
+      </w:pPr>
+      <w:r>
+        <w:rPr>
+          <w:b/>
+          <w:bCs/>
+        </w:rPr>
+        <w:t>Hoe lang duurde het vooraleer alle resources van de pagina waren ingeladen?</w:t>
+      </w:r>
+    </w:p>
+    <w:p>
+      <w:r>
+        <w:t>5. 71 s</w:t>
+      </w:r>
+    </w:p>
+    <w:p>
+      <w:pPr>
+        <w:rPr>
+          <w:b/>
+          <w:bCs/>
+        </w:rPr>
+      </w:pPr>
+      <w:r>
+        <w:rPr>
+          <w:b/>
+          <w:bCs/>
+        </w:rPr>
+        <w:t xml:space="preserve">Kijk nogmaals hoeveel data er werd verstuurd. Waarom is dit zoveel minder? </w:t>
+      </w:r>
+    </w:p>
+    <w:p>
+      <w:r>
+        <w:t>Gegevens werden opgeslagen in het ca</w:t>
+      </w:r>
+      <w:r>
+        <w:t>chegeheugen</w:t>
+      </w:r>
+    </w:p>
+    <w:p/>
     <w:p>
       <w:pPr>
         <w:rPr>
@@ -659,7 +2803,234 @@
           <w:sz w:val="40"/>
           <w:szCs w:val="40"/>
         </w:rPr>
-        <w:t>9</w:t>
+        <w:t>1</w:t>
+      </w:r>
+      <w:r>
+        <w:rPr>
+          <w:b/>
+          <w:bCs/>
+          <w:sz w:val="40"/>
+          <w:szCs w:val="40"/>
+        </w:rPr>
+        <w:t>3</w:t>
+      </w:r>
+    </w:p>
+    <w:p>
+      <w:pPr>
+        <w:rPr>
+          <w:b/>
+          <w:bCs/>
+          <w:sz w:val="40"/>
+          <w:szCs w:val="40"/>
+        </w:rPr>
+      </w:pPr>
+      <w:r>
+        <w:t xml:space="preserve">Schrijf bij elke webpagina hoeveel tracking scripts door </w:t>
+      </w:r>
+      <w:proofErr w:type="spellStart"/>
+      <w:r>
+        <w:t>Ghostery</w:t>
+      </w:r>
+      <w:proofErr w:type="spellEnd"/>
+      <w:r>
+        <w:t xml:space="preserve"> worden ontdekt. Welke soorten tracking scripts je bent tegengekomen (</w:t>
+      </w:r>
+      <w:proofErr w:type="spellStart"/>
+      <w:r>
+        <w:t>beacon</w:t>
+      </w:r>
+      <w:proofErr w:type="spellEnd"/>
+      <w:r>
+        <w:t xml:space="preserve">, advertising, </w:t>
+      </w:r>
+      <w:proofErr w:type="spellStart"/>
+      <w:r>
+        <w:t>analytics</w:t>
+      </w:r>
+      <w:proofErr w:type="spellEnd"/>
+      <w:r>
+        <w:t>, etc.)?</w:t>
+      </w:r>
+    </w:p>
+    <w:p>
+      <w:hyperlink r:id="rId14" w:history="1">
+        <w:r>
+          <w:rPr>
+            <w:rStyle w:val="Hyperlink"/>
+          </w:rPr>
+          <w:t>https://www.nieuwsblad.be/</w:t>
+        </w:r>
+      </w:hyperlink>
+    </w:p>
+    <w:p>
+      <w:r>
+        <w:t>2 Advertising</w:t>
+      </w:r>
+    </w:p>
+    <w:p>
+      <w:r>
+        <w:t>1 Consent management</w:t>
+      </w:r>
+    </w:p>
+    <w:p>
+      <w:r>
+        <w:t>1 Essentieel</w:t>
+      </w:r>
+    </w:p>
+    <w:p>
+      <w:r>
+        <w:t>1 website Analytics</w:t>
+      </w:r>
+    </w:p>
+    <w:p>
+      <w:r>
+        <w:t>4 onbekend</w:t>
+      </w:r>
+    </w:p>
+    <w:p>
+      <w:hyperlink r:id="rId15" w:history="1">
+        <w:r>
+          <w:rPr>
+            <w:rStyle w:val="Hyperlink"/>
+          </w:rPr>
+          <w:t>https://ww</w:t>
+        </w:r>
+        <w:r>
+          <w:rPr>
+            <w:rStyle w:val="Hyperlink"/>
+          </w:rPr>
+          <w:t>w</w:t>
+        </w:r>
+        <w:r>
+          <w:rPr>
+            <w:rStyle w:val="Hyperlink"/>
+          </w:rPr>
+          <w:t>.cnn.com</w:t>
+        </w:r>
+      </w:hyperlink>
+    </w:p>
+    <w:p>
+      <w:r>
+        <w:t>6 A</w:t>
+      </w:r>
+      <w:r>
+        <w:t>dvertising</w:t>
+      </w:r>
+    </w:p>
+    <w:p>
+      <w:r>
+        <w:t>1</w:t>
+      </w:r>
+      <w:r>
+        <w:t xml:space="preserve"> </w:t>
+      </w:r>
+      <w:r>
+        <w:t>Essentieel</w:t>
+      </w:r>
+    </w:p>
+    <w:p>
+      <w:r>
+        <w:t>2</w:t>
+      </w:r>
+      <w:r>
+        <w:t xml:space="preserve"> </w:t>
+      </w:r>
+      <w:r>
+        <w:t>onbekend</w:t>
+      </w:r>
+    </w:p>
+    <w:p>
+      <w:hyperlink r:id="rId16" w:history="1">
+        <w:r>
+          <w:rPr>
+            <w:rStyle w:val="Hyperlink"/>
+          </w:rPr>
+          <w:t>https://www.vives.be</w:t>
+        </w:r>
+      </w:hyperlink>
+    </w:p>
+    <w:p>
+      <w:r>
+        <w:t>3</w:t>
+      </w:r>
+      <w:r>
+        <w:t xml:space="preserve"> </w:t>
+      </w:r>
+      <w:r>
+        <w:t>Advertising</w:t>
+      </w:r>
+    </w:p>
+    <w:p>
+      <w:r>
+        <w:t>1</w:t>
+      </w:r>
+      <w:r>
+        <w:t xml:space="preserve"> </w:t>
+      </w:r>
+      <w:r>
+        <w:t>Essentieel</w:t>
+      </w:r>
+    </w:p>
+    <w:p>
+      <w:r>
+        <w:t xml:space="preserve">4 Website </w:t>
+      </w:r>
+      <w:r>
+        <w:t>Analytics</w:t>
+      </w:r>
+    </w:p>
+    <w:p>
+      <w:r>
+        <w:t>2 Onbekend</w:t>
+      </w:r>
+    </w:p>
+    <w:p/>
+    <w:p>
+      <w:hyperlink r:id="rId17" w:history="1">
+        <w:r>
+          <w:rPr>
+            <w:rStyle w:val="Hyperlink"/>
+          </w:rPr>
+          <w:t>https://www.vrt.be/vrtnws/nl/</w:t>
+        </w:r>
+      </w:hyperlink>
+    </w:p>
+    <w:p>
+      <w:r>
+        <w:t xml:space="preserve">3 </w:t>
+      </w:r>
+      <w:r>
+        <w:t>Advertising</w:t>
+      </w:r>
+    </w:p>
+    <w:p>
+      <w:r>
+        <w:t>1</w:t>
+      </w:r>
+      <w:r>
+        <w:t xml:space="preserve"> </w:t>
+      </w:r>
+      <w:r>
+        <w:t>Essentieel</w:t>
+      </w:r>
+    </w:p>
+    <w:p>
+      <w:r>
+        <w:t xml:space="preserve">1 </w:t>
+      </w:r>
+      <w:r>
+        <w:t>Website Analytics</w:t>
+      </w:r>
+    </w:p>
+    <w:p>
+      <w:r>
+        <w:t>3</w:t>
+      </w:r>
+      <w:r>
+        <w:t xml:space="preserve"> </w:t>
+      </w:r>
+      <w:r>
+        <w:t>Onbekend</w:t>
       </w:r>
     </w:p>
     <w:p>
@@ -676,10 +3047,26 @@
           <w:noProof/>
         </w:rPr>
         <w:drawing>
-          <wp:inline distT="0" distB="0" distL="0" distR="0" wp14:anchorId="7E0338C7" wp14:editId="05369129">
-            <wp:extent cx="3853543" cy="1686832"/>
-            <wp:effectExtent l="0" t="0" r="0" b="8890"/>
-            <wp:docPr id="12" name="Afbeelding 12" descr="Afbeelding met tekst, monitor, schermafbeelding, elektronica&#10;&#10;Automatisch gegenereerde beschrijving"/>
+          <wp:anchor distT="0" distB="0" distL="114300" distR="114300" simplePos="0" relativeHeight="251666944" behindDoc="1" locked="0" layoutInCell="1" allowOverlap="1" wp14:anchorId="68B31D7E" wp14:editId="05642989">
+            <wp:simplePos x="0" y="0"/>
+            <wp:positionH relativeFrom="column">
+              <wp:posOffset>4586605</wp:posOffset>
+            </wp:positionH>
+            <wp:positionV relativeFrom="paragraph">
+              <wp:posOffset>3611245</wp:posOffset>
+            </wp:positionV>
+            <wp:extent cx="1866900" cy="2914650"/>
+            <wp:effectExtent l="0" t="0" r="0" b="0"/>
+            <wp:wrapTight wrapText="bothSides">
+              <wp:wrapPolygon edited="0">
+                <wp:start x="0" y="0"/>
+                <wp:lineTo x="0" y="21459"/>
+                <wp:lineTo x="21380" y="21459"/>
+                <wp:lineTo x="21380" y="0"/>
+                <wp:lineTo x="0" y="0"/>
+              </wp:wrapPolygon>
+            </wp:wrapTight>
+            <wp:docPr id="9" name="Afbeelding 9"/>
             <wp:cNvGraphicFramePr>
               <a:graphicFrameLocks xmlns:a="http://schemas.openxmlformats.org/drawingml/2006/main" noChangeAspect="1"/>
             </wp:cNvGraphicFramePr>
@@ -687,18 +3074,24 @@
               <a:graphicData uri="http://schemas.openxmlformats.org/drawingml/2006/picture">
                 <pic:pic xmlns:pic="http://schemas.openxmlformats.org/drawingml/2006/picture">
                   <pic:nvPicPr>
-                    <pic:cNvPr id="12" name="Afbeelding 12" descr="Afbeelding met tekst, monitor, schermafbeelding, elektronica&#10;&#10;Automatisch gegenereerde beschrijving"/>
+                    <pic:cNvPr id="1" name=""/>
                     <pic:cNvPicPr/>
                   </pic:nvPicPr>
                   <pic:blipFill rotWithShape="1">
-                    <a:blip r:embed="rId11"/>
-                    <a:srcRect l="27872" t="9576" r="5219" b="38355"/>
+                    <a:blip r:embed="rId18" cstate="print">
+                      <a:extLst>
+                        <a:ext uri="{28A0092B-C50C-407E-A947-70E740481C1C}">
+                          <a14:useLocalDpi xmlns:a14="http://schemas.microsoft.com/office/drawing/2010/main" val="0"/>
+                        </a:ext>
+                      </a:extLst>
+                    </a:blip>
+                    <a:srcRect l="20007" t="4408" r="47586" b="5644"/>
                     <a:stretch/>
                   </pic:blipFill>
                   <pic:spPr bwMode="auto">
                     <a:xfrm>
                       <a:off x="0" y="0"/>
-                      <a:ext cx="3854419" cy="1687215"/>
+                      <a:ext cx="1866900" cy="2914650"/>
                     </a:xfrm>
                     <a:prstGeom prst="rect">
                       <a:avLst/>
@@ -715,27 +3108,146 @@
                 </pic:pic>
               </a:graphicData>
             </a:graphic>
-          </wp:inline>
+          </wp:anchor>
         </w:drawing>
       </w:r>
-    </w:p>
-    <w:p>
-      <w:pPr>
-        <w:rPr>
-          <w:b/>
-          <w:bCs/>
-          <w:sz w:val="40"/>
-          <w:szCs w:val="40"/>
-        </w:rPr>
-      </w:pPr>
-      <w:r>
-        <w:rPr>
-          <w:b/>
-          <w:bCs/>
-          <w:sz w:val="40"/>
-          <w:szCs w:val="40"/>
-        </w:rPr>
-        <w:lastRenderedPageBreak/>
+      <w:r>
+        <w:rPr>
+          <w:noProof/>
+        </w:rPr>
+        <w:drawing>
+          <wp:anchor distT="0" distB="0" distL="114300" distR="114300" simplePos="0" relativeHeight="251654656" behindDoc="1" locked="0" layoutInCell="1" allowOverlap="1" wp14:anchorId="5C99EF78" wp14:editId="71B89E88">
+            <wp:simplePos x="0" y="0"/>
+            <wp:positionH relativeFrom="column">
+              <wp:posOffset>0</wp:posOffset>
+            </wp:positionH>
+            <wp:positionV relativeFrom="paragraph">
+              <wp:posOffset>3653790</wp:posOffset>
+            </wp:positionV>
+            <wp:extent cx="4438650" cy="2886075"/>
+            <wp:effectExtent l="0" t="0" r="0" b="0"/>
+            <wp:wrapTight wrapText="bothSides">
+              <wp:wrapPolygon edited="0">
+                <wp:start x="0" y="0"/>
+                <wp:lineTo x="0" y="21529"/>
+                <wp:lineTo x="21507" y="21529"/>
+                <wp:lineTo x="21507" y="0"/>
+                <wp:lineTo x="0" y="0"/>
+              </wp:wrapPolygon>
+            </wp:wrapTight>
+            <wp:docPr id="8" name="Afbeelding 8"/>
+            <wp:cNvGraphicFramePr>
+              <a:graphicFrameLocks xmlns:a="http://schemas.openxmlformats.org/drawingml/2006/main" noChangeAspect="1"/>
+            </wp:cNvGraphicFramePr>
+            <a:graphic xmlns:a="http://schemas.openxmlformats.org/drawingml/2006/main">
+              <a:graphicData uri="http://schemas.openxmlformats.org/drawingml/2006/picture">
+                <pic:pic xmlns:pic="http://schemas.openxmlformats.org/drawingml/2006/picture">
+                  <pic:nvPicPr>
+                    <pic:cNvPr id="1" name=""/>
+                    <pic:cNvPicPr/>
+                  </pic:nvPicPr>
+                  <pic:blipFill rotWithShape="1">
+                    <a:blip r:embed="rId19" cstate="print">
+                      <a:extLst>
+                        <a:ext uri="{28A0092B-C50C-407E-A947-70E740481C1C}">
+                          <a14:useLocalDpi xmlns:a14="http://schemas.microsoft.com/office/drawing/2010/main" val="0"/>
+                        </a:ext>
+                      </a:extLst>
+                    </a:blip>
+                    <a:srcRect t="4997" r="22950" b="5938"/>
+                    <a:stretch/>
+                  </pic:blipFill>
+                  <pic:spPr bwMode="auto">
+                    <a:xfrm>
+                      <a:off x="0" y="0"/>
+                      <a:ext cx="4438650" cy="2886075"/>
+                    </a:xfrm>
+                    <a:prstGeom prst="rect">
+                      <a:avLst/>
+                    </a:prstGeom>
+                    <a:ln>
+                      <a:noFill/>
+                    </a:ln>
+                    <a:extLst>
+                      <a:ext uri="{53640926-AAD7-44D8-BBD7-CCE9431645EC}">
+                        <a14:shadowObscured xmlns:a14="http://schemas.microsoft.com/office/drawing/2010/main"/>
+                      </a:ext>
+                    </a:extLst>
+                  </pic:spPr>
+                </pic:pic>
+              </a:graphicData>
+            </a:graphic>
+          </wp:anchor>
+        </w:drawing>
+      </w:r>
+      <w:r>
+        <w:rPr>
+          <w:noProof/>
+        </w:rPr>
+        <w:drawing>
+          <wp:anchor distT="0" distB="0" distL="114300" distR="114300" simplePos="0" relativeHeight="251660800" behindDoc="0" locked="0" layoutInCell="1" allowOverlap="1" wp14:anchorId="78A0B430" wp14:editId="3E4DFE4C">
+            <wp:simplePos x="0" y="0"/>
+            <wp:positionH relativeFrom="column">
+              <wp:posOffset>-5080</wp:posOffset>
+            </wp:positionH>
+            <wp:positionV relativeFrom="paragraph">
+              <wp:posOffset>453390</wp:posOffset>
+            </wp:positionV>
+            <wp:extent cx="5760720" cy="2943225"/>
+            <wp:effectExtent l="0" t="0" r="0" b="0"/>
+            <wp:wrapTopAndBottom/>
+            <wp:docPr id="7" name="Afbeelding 7"/>
+            <wp:cNvGraphicFramePr>
+              <a:graphicFrameLocks xmlns:a="http://schemas.openxmlformats.org/drawingml/2006/main" noChangeAspect="1"/>
+            </wp:cNvGraphicFramePr>
+            <a:graphic xmlns:a="http://schemas.openxmlformats.org/drawingml/2006/main">
+              <a:graphicData uri="http://schemas.openxmlformats.org/drawingml/2006/picture">
+                <pic:pic xmlns:pic="http://schemas.openxmlformats.org/drawingml/2006/picture">
+                  <pic:nvPicPr>
+                    <pic:cNvPr id="1" name=""/>
+                    <pic:cNvPicPr/>
+                  </pic:nvPicPr>
+                  <pic:blipFill rotWithShape="1">
+                    <a:blip r:embed="rId20" cstate="print">
+                      <a:extLst>
+                        <a:ext uri="{28A0092B-C50C-407E-A947-70E740481C1C}">
+                          <a14:useLocalDpi xmlns:a14="http://schemas.microsoft.com/office/drawing/2010/main" val="0"/>
+                        </a:ext>
+                      </a:extLst>
+                    </a:blip>
+                    <a:srcRect l="-165" t="4115" r="165" b="5056"/>
+                    <a:stretch/>
+                  </pic:blipFill>
+                  <pic:spPr bwMode="auto">
+                    <a:xfrm>
+                      <a:off x="0" y="0"/>
+                      <a:ext cx="5760720" cy="2943225"/>
+                    </a:xfrm>
+                    <a:prstGeom prst="rect">
+                      <a:avLst/>
+                    </a:prstGeom>
+                    <a:ln>
+                      <a:noFill/>
+                    </a:ln>
+                    <a:extLst>
+                      <a:ext uri="{53640926-AAD7-44D8-BBD7-CCE9431645EC}">
+                        <a14:shadowObscured xmlns:a14="http://schemas.microsoft.com/office/drawing/2010/main"/>
+                      </a:ext>
+                    </a:extLst>
+                  </pic:spPr>
+                </pic:pic>
+              </a:graphicData>
+            </a:graphic>
+          </wp:anchor>
+        </w:drawing>
+      </w:r>
+      <w:r>
+        <w:rPr>
+          <w:b/>
+          <w:bCs/>
+          <w:sz w:val="40"/>
+          <w:szCs w:val="40"/>
+        </w:rPr>
         <w:t xml:space="preserve">Verslag Internet en HTTP Opdracht </w:t>
       </w:r>
       <w:r>
@@ -745,77 +3257,33 @@
           <w:sz w:val="40"/>
           <w:szCs w:val="40"/>
         </w:rPr>
-        <w:t>10</w:t>
+        <w:t>1</w:t>
+      </w:r>
+      <w:r>
+        <w:rPr>
+          <w:b/>
+          <w:bCs/>
+          <w:sz w:val="40"/>
+          <w:szCs w:val="40"/>
+        </w:rPr>
+        <w:t>4</w:t>
       </w:r>
     </w:p>
     <w:p/>
     <w:p>
-      <w:pPr>
-        <w:rPr>
-          <w:b/>
-          <w:bCs/>
-          <w:sz w:val="40"/>
-          <w:szCs w:val="40"/>
-        </w:rPr>
-      </w:pPr>
-      <w:r>
-        <w:rPr>
-          <w:b/>
-          <w:bCs/>
-          <w:sz w:val="40"/>
-          <w:szCs w:val="40"/>
-        </w:rPr>
-        <w:t xml:space="preserve">Verslag Internet en HTTP Opdracht </w:t>
-      </w:r>
-      <w:r>
-        <w:rPr>
-          <w:b/>
-          <w:bCs/>
-          <w:sz w:val="40"/>
-          <w:szCs w:val="40"/>
-        </w:rPr>
-        <w:t>11</w:t>
-      </w:r>
-    </w:p>
-    <w:p>
-      <w:pPr>
-        <w:rPr>
-          <w:b/>
-          <w:bCs/>
-          <w:sz w:val="40"/>
-          <w:szCs w:val="40"/>
-        </w:rPr>
-      </w:pPr>
-    </w:p>
-    <w:p>
-      <w:pPr>
-        <w:rPr>
-          <w:b/>
-          <w:bCs/>
-          <w:sz w:val="40"/>
-          <w:szCs w:val="40"/>
-        </w:rPr>
-      </w:pPr>
-      <w:r>
-        <w:rPr>
-          <w:b/>
-          <w:bCs/>
-          <w:sz w:val="40"/>
-          <w:szCs w:val="40"/>
-        </w:rPr>
-        <w:t xml:space="preserve">Verslag Internet en HTTP Opdracht </w:t>
-      </w:r>
-      <w:r>
-        <w:rPr>
-          <w:b/>
-          <w:bCs/>
-          <w:sz w:val="40"/>
-          <w:szCs w:val="40"/>
-        </w:rPr>
-        <w:t>13</w:t>
+      <w:r>
+        <w:br w:type="textWrapping" w:clear="all"/>
       </w:r>
     </w:p>
     <w:p/>
+    <w:p>
+      <w:pPr>
+        <w:rPr>
+          <w:b/>
+          <w:bCs/>
+        </w:rPr>
+      </w:pPr>
+    </w:p>
     <w:sectPr>
       <w:pgSz w:w="11906" w:h="16838"/>
       <w:pgMar w:top="1417" w:right="1417" w:bottom="1417" w:left="1417" w:header="708" w:footer="708" w:gutter="0"/>
@@ -826,21 +3294,72 @@
 </w:document>
 </file>
 
+<file path=word/endnotes.xml><?xml version="1.0" encoding="utf-8"?>
+<w:endnotes xmlns:wpc="http://schemas.microsoft.com/office/word/2010/wordprocessingCanvas" xmlns:cx="http://schemas.microsoft.com/office/drawing/2014/chartex" xmlns:cx1="http://schemas.microsoft.com/office/drawing/2015/9/8/chartex" xmlns:cx2="http://schemas.microsoft.com/office/drawing/2015/10/21/chartex" xmlns:cx3="http://schemas.microsoft.com/office/drawing/2016/5/9/chartex" xmlns:cx4="http://schemas.microsoft.com/office/drawing/2016/5/10/chartex" xmlns:cx5="http://schemas.microsoft.com/office/drawing/2016/5/11/chartex" xmlns:cx6="http://schemas.microsoft.com/office/drawing/2016/5/12/chartex" xmlns:cx7="http://schemas.microsoft.com/office/drawing/2016/5/13/chartex" xmlns:cx8="http://schemas.microsoft.com/office/drawing/2016/5/14/chartex" xmlns:mc="http://schemas.openxmlformats.org/markup-compatibility/2006" xmlns:aink="http://schemas.microsoft.com/office/drawing/2016/ink" xmlns:am3d="http://schemas.microsoft.com/office/drawing/2017/model3d" xmlns:o="urn:schemas-microsoft-com:office:office" xmlns:oel="http://schemas.microsoft.com/office/2019/extlst" xmlns:r="http://schemas.openxmlformats.org/officeDocument/2006/relationships" xmlns:m="http://schemas.openxmlformats.org/officeDocument/2006/math" xmlns:v="urn:schemas-microsoft-com:vml" xmlns:wp14="http://schemas.microsoft.com/office/word/2010/wordprocessingDrawing" xmlns:wp="http://schemas.openxmlformats.org/drawingml/2006/wordprocessingDrawing" xmlns:w10="urn:schemas-microsoft-com:office:word" xmlns:w="http://schemas.openxmlformats.org/wordprocessingml/2006/main" xmlns:w14="http://schemas.microsoft.com/office/word/2010/wordml" xmlns:w15="http://schemas.microsoft.com/office/word/2012/wordml" xmlns:w16cex="http://schemas.microsoft.com/office/word/2018/wordml/cex" xmlns:w16cid="http://schemas.microsoft.com/office/word/2016/wordml/cid" xmlns:w16="http://schemas.microsoft.com/office/word/2018/wordml" xmlns:w16sdtdh="http://schemas.microsoft.com/office/word/2020/wordml/sdtdatahash" xmlns:w16se="http://schemas.microsoft.com/office/word/2015/wordml/symex" xmlns:wpg="http://schemas.microsoft.com/office/word/2010/wordprocessingGroup" xmlns:wpi="http://schemas.microsoft.com/office/word/2010/wordprocessingInk" xmlns:wne="http://schemas.microsoft.com/office/word/2006/wordml" xmlns:wps="http://schemas.microsoft.com/office/word/2010/wordprocessingShape" mc:Ignorable="w14 w15 w16se w16cid w16 w16cex w16sdtdh wp14">
+  <w:endnote w:type="separator" w:id="-1">
+    <w:p>
+      <w:pPr>
+        <w:spacing w:after="0" w:line="240" w:lineRule="auto"/>
+      </w:pPr>
+      <w:r>
+        <w:separator/>
+      </w:r>
+    </w:p>
+  </w:endnote>
+  <w:endnote w:type="continuationSeparator" w:id="0">
+    <w:p>
+      <w:pPr>
+        <w:spacing w:after="0" w:line="240" w:lineRule="auto"/>
+      </w:pPr>
+      <w:r>
+        <w:continuationSeparator/>
+      </w:r>
+    </w:p>
+  </w:endnote>
+</w:endnotes>
+</file>
+
+<file path=word/footnotes.xml><?xml version="1.0" encoding="utf-8"?>
+<w:footnotes xmlns:wpc="http://schemas.microsoft.com/office/word/2010/wordprocessingCanvas" xmlns:cx="http://schemas.microsoft.com/office/drawing/2014/chartex" xmlns:cx1="http://schemas.microsoft.com/office/drawing/2015/9/8/chartex" xmlns:cx2="http://schemas.microsoft.com/office/drawing/2015/10/21/chartex" xmlns:cx3="http://schemas.microsoft.com/office/drawing/2016/5/9/chartex" xmlns:cx4="http://schemas.microsoft.com/office/drawing/2016/5/10/chartex" xmlns:cx5="http://schemas.microsoft.com/office/drawing/2016/5/11/chartex" xmlns:cx6="http://schemas.microsoft.com/office/drawing/2016/5/12/chartex" xmlns:cx7="http://schemas.microsoft.com/office/drawing/2016/5/13/chartex" xmlns:cx8="http://schemas.microsoft.com/office/drawing/2016/5/14/chartex" xmlns:mc="http://schemas.openxmlformats.org/markup-compatibility/2006" xmlns:aink="http://schemas.microsoft.com/office/drawing/2016/ink" xmlns:am3d="http://schemas.microsoft.com/office/drawing/2017/model3d" xmlns:o="urn:schemas-microsoft-com:office:office" xmlns:oel="http://schemas.microsoft.com/office/2019/extlst" xmlns:r="http://schemas.openxmlformats.org/officeDocument/2006/relationships" xmlns:m="http://schemas.openxmlformats.org/officeDocument/2006/math" xmlns:v="urn:schemas-microsoft-com:vml" xmlns:wp14="http://schemas.microsoft.com/office/word/2010/wordprocessingDrawing" xmlns:wp="http://schemas.openxmlformats.org/drawingml/2006/wordprocessingDrawing" xmlns:w10="urn:schemas-microsoft-com:office:word" xmlns:w="http://schemas.openxmlformats.org/wordprocessingml/2006/main" xmlns:w14="http://schemas.microsoft.com/office/word/2010/wordml" xmlns:w15="http://schemas.microsoft.com/office/word/2012/wordml" xmlns:w16cex="http://schemas.microsoft.com/office/word/2018/wordml/cex" xmlns:w16cid="http://schemas.microsoft.com/office/word/2016/wordml/cid" xmlns:w16="http://schemas.microsoft.com/office/word/2018/wordml" xmlns:w16sdtdh="http://schemas.microsoft.com/office/word/2020/wordml/sdtdatahash" xmlns:w16se="http://schemas.microsoft.com/office/word/2015/wordml/symex" xmlns:wpg="http://schemas.microsoft.com/office/word/2010/wordprocessingGroup" xmlns:wpi="http://schemas.microsoft.com/office/word/2010/wordprocessingInk" xmlns:wne="http://schemas.microsoft.com/office/word/2006/wordml" xmlns:wps="http://schemas.microsoft.com/office/word/2010/wordprocessingShape" mc:Ignorable="w14 w15 w16se w16cid w16 w16cex w16sdtdh wp14">
+  <w:footnote w:type="separator" w:id="-1">
+    <w:p>
+      <w:pPr>
+        <w:spacing w:after="0" w:line="240" w:lineRule="auto"/>
+      </w:pPr>
+      <w:r>
+        <w:separator/>
+      </w:r>
+    </w:p>
+  </w:footnote>
+  <w:footnote w:type="continuationSeparator" w:id="0">
+    <w:p>
+      <w:pPr>
+        <w:spacing w:after="0" w:line="240" w:lineRule="auto"/>
+      </w:pPr>
+      <w:r>
+        <w:continuationSeparator/>
+      </w:r>
+    </w:p>
+  </w:footnote>
+</w:footnotes>
+</file>
+
 <file path=word/numbering.xml><?xml version="1.0" encoding="utf-8"?>
 <w:numbering xmlns:wpc="http://schemas.microsoft.com/office/word/2010/wordprocessingCanvas" xmlns:cx="http://schemas.microsoft.com/office/drawing/2014/chartex" xmlns:cx1="http://schemas.microsoft.com/office/drawing/2015/9/8/chartex" xmlns:cx2="http://schemas.microsoft.com/office/drawing/2015/10/21/chartex" xmlns:cx3="http://schemas.microsoft.com/office/drawing/2016/5/9/chartex" xmlns:cx4="http://schemas.microsoft.com/office/drawing/2016/5/10/chartex" xmlns:cx5="http://schemas.microsoft.com/office/drawing/2016/5/11/chartex" xmlns:cx6="http://schemas.microsoft.com/office/drawing/2016/5/12/chartex" xmlns:cx7="http://schemas.microsoft.com/office/drawing/2016/5/13/chartex" xmlns:cx8="http://schemas.microsoft.com/office/drawing/2016/5/14/chartex" xmlns:mc="http://schemas.openxmlformats.org/markup-compatibility/2006" xmlns:aink="http://schemas.microsoft.com/office/drawing/2016/ink" xmlns:am3d="http://schemas.microsoft.com/office/drawing/2017/model3d" xmlns:o="urn:schemas-microsoft-com:office:office" xmlns:oel="http://schemas.microsoft.com/office/2019/extlst" xmlns:r="http://schemas.openxmlformats.org/officeDocument/2006/relationships" xmlns:m="http://schemas.openxmlformats.org/officeDocument/2006/math" xmlns:v="urn:schemas-microsoft-com:vml" xmlns:wp14="http://schemas.microsoft.com/office/word/2010/wordprocessingDrawing" xmlns:wp="http://schemas.openxmlformats.org/drawingml/2006/wordprocessingDrawing" xmlns:w10="urn:schemas-microsoft-com:office:word" xmlns:w="http://schemas.openxmlformats.org/wordprocessingml/2006/main" xmlns:w14="http://schemas.microsoft.com/office/word/2010/wordml" xmlns:w15="http://schemas.microsoft.com/office/word/2012/wordml" xmlns:w16cex="http://schemas.microsoft.com/office/word/2018/wordml/cex" xmlns:w16cid="http://schemas.microsoft.com/office/word/2016/wordml/cid" xmlns:w16="http://schemas.microsoft.com/office/word/2018/wordml" xmlns:w16sdtdh="http://schemas.microsoft.com/office/word/2020/wordml/sdtdatahash" xmlns:w16se="http://schemas.microsoft.com/office/word/2015/wordml/symex" xmlns:wpg="http://schemas.microsoft.com/office/word/2010/wordprocessingGroup" xmlns:wpi="http://schemas.microsoft.com/office/word/2010/wordprocessingInk" xmlns:wne="http://schemas.microsoft.com/office/word/2006/wordml" xmlns:wps="http://schemas.microsoft.com/office/word/2010/wordprocessingShape" mc:Ignorable="w14 w15 w16se w16cid w16 w16cex w16sdtdh wp14">
   <w:abstractNum w:abstractNumId="0" w15:restartNumberingAfterBreak="0">
-    <w:nsid w:val="43ED1B84"/>
+    <w:nsid w:val="3D3D0806"/>
     <w:multiLevelType w:val="hybridMultilevel"/>
-    <w:tmpl w:val="F8CAF87E"/>
-    <w:lvl w:ilvl="0" w:tplc="40BA89E8">
+    <w:tmpl w:val="E2EC0CB4"/>
+    <w:lvl w:ilvl="0" w:tplc="08130001">
+      <w:start w:val="1"/>
       <w:numFmt w:val="bullet"/>
-      <w:lvlText w:val=""/>
+      <w:lvlText w:val=""/>
       <w:lvlJc w:val="left"/>
       <w:pPr>
         <w:ind w:left="720" w:hanging="360"/>
       </w:pPr>
       <w:rPr>
-        <w:rFonts w:ascii="Wingdings" w:eastAsiaTheme="minorHAnsi" w:hAnsi="Wingdings" w:cstheme="minorBidi" w:hint="default"/>
+        <w:rFonts w:ascii="Symbol" w:hAnsi="Symbol" w:hint="default"/>
       </w:rPr>
     </w:lvl>
     <w:lvl w:ilvl="1" w:tplc="08130003" w:tentative="1">
@@ -940,7 +3459,331 @@
       </w:rPr>
     </w:lvl>
   </w:abstractNum>
-  <w:num w:numId="1" w16cid:durableId="1807358473">
+  <w:abstractNum w:abstractNumId="1" w15:restartNumberingAfterBreak="0">
+    <w:nsid w:val="3D6215C5"/>
+    <w:multiLevelType w:val="multilevel"/>
+    <w:tmpl w:val="93D4A6E2"/>
+    <w:lvl w:ilvl="0">
+      <w:start w:val="1"/>
+      <w:numFmt w:val="decimal"/>
+      <w:lvlText w:val="%1."/>
+      <w:lvlJc w:val="left"/>
+      <w:pPr>
+        <w:tabs>
+          <w:tab w:val="num" w:pos="720"/>
+        </w:tabs>
+        <w:ind w:left="720" w:hanging="360"/>
+      </w:pPr>
+    </w:lvl>
+    <w:lvl w:ilvl="1" w:tentative="1">
+      <w:start w:val="1"/>
+      <w:numFmt w:val="decimal"/>
+      <w:lvlText w:val="%2."/>
+      <w:lvlJc w:val="left"/>
+      <w:pPr>
+        <w:tabs>
+          <w:tab w:val="num" w:pos="1440"/>
+        </w:tabs>
+        <w:ind w:left="1440" w:hanging="360"/>
+      </w:pPr>
+    </w:lvl>
+    <w:lvl w:ilvl="2" w:tentative="1">
+      <w:start w:val="1"/>
+      <w:numFmt w:val="decimal"/>
+      <w:lvlText w:val="%3."/>
+      <w:lvlJc w:val="left"/>
+      <w:pPr>
+        <w:tabs>
+          <w:tab w:val="num" w:pos="2160"/>
+        </w:tabs>
+        <w:ind w:left="2160" w:hanging="360"/>
+      </w:pPr>
+    </w:lvl>
+    <w:lvl w:ilvl="3" w:tentative="1">
+      <w:start w:val="1"/>
+      <w:numFmt w:val="decimal"/>
+      <w:lvlText w:val="%4."/>
+      <w:lvlJc w:val="left"/>
+      <w:pPr>
+        <w:tabs>
+          <w:tab w:val="num" w:pos="2880"/>
+        </w:tabs>
+        <w:ind w:left="2880" w:hanging="360"/>
+      </w:pPr>
+    </w:lvl>
+    <w:lvl w:ilvl="4" w:tentative="1">
+      <w:start w:val="1"/>
+      <w:numFmt w:val="decimal"/>
+      <w:lvlText w:val="%5."/>
+      <w:lvlJc w:val="left"/>
+      <w:pPr>
+        <w:tabs>
+          <w:tab w:val="num" w:pos="3600"/>
+        </w:tabs>
+        <w:ind w:left="3600" w:hanging="360"/>
+      </w:pPr>
+    </w:lvl>
+    <w:lvl w:ilvl="5" w:tentative="1">
+      <w:start w:val="1"/>
+      <w:numFmt w:val="decimal"/>
+      <w:lvlText w:val="%6."/>
+      <w:lvlJc w:val="left"/>
+      <w:pPr>
+        <w:tabs>
+          <w:tab w:val="num" w:pos="4320"/>
+        </w:tabs>
+        <w:ind w:left="4320" w:hanging="360"/>
+      </w:pPr>
+    </w:lvl>
+    <w:lvl w:ilvl="6" w:tentative="1">
+      <w:start w:val="1"/>
+      <w:numFmt w:val="decimal"/>
+      <w:lvlText w:val="%7."/>
+      <w:lvlJc w:val="left"/>
+      <w:pPr>
+        <w:tabs>
+          <w:tab w:val="num" w:pos="5040"/>
+        </w:tabs>
+        <w:ind w:left="5040" w:hanging="360"/>
+      </w:pPr>
+    </w:lvl>
+    <w:lvl w:ilvl="7" w:tentative="1">
+      <w:start w:val="1"/>
+      <w:numFmt w:val="decimal"/>
+      <w:lvlText w:val="%8."/>
+      <w:lvlJc w:val="left"/>
+      <w:pPr>
+        <w:tabs>
+          <w:tab w:val="num" w:pos="5760"/>
+        </w:tabs>
+        <w:ind w:left="5760" w:hanging="360"/>
+      </w:pPr>
+    </w:lvl>
+    <w:lvl w:ilvl="8" w:tentative="1">
+      <w:start w:val="1"/>
+      <w:numFmt w:val="decimal"/>
+      <w:lvlText w:val="%9."/>
+      <w:lvlJc w:val="left"/>
+      <w:pPr>
+        <w:tabs>
+          <w:tab w:val="num" w:pos="6480"/>
+        </w:tabs>
+        <w:ind w:left="6480" w:hanging="360"/>
+      </w:pPr>
+    </w:lvl>
+  </w:abstractNum>
+  <w:abstractNum w:abstractNumId="2" w15:restartNumberingAfterBreak="0">
+    <w:nsid w:val="407C2519"/>
+    <w:multiLevelType w:val="hybridMultilevel"/>
+    <w:tmpl w:val="CBE25C04"/>
+    <w:lvl w:ilvl="0" w:tplc="08130001">
+      <w:start w:val="1"/>
+      <w:numFmt w:val="bullet"/>
+      <w:lvlText w:val=""/>
+      <w:lvlJc w:val="left"/>
+      <w:pPr>
+        <w:ind w:left="720" w:hanging="360"/>
+      </w:pPr>
+      <w:rPr>
+        <w:rFonts w:ascii="Symbol" w:hAnsi="Symbol" w:hint="default"/>
+      </w:rPr>
+    </w:lvl>
+    <w:lvl w:ilvl="1" w:tplc="08130003" w:tentative="1">
+      <w:start w:val="1"/>
+      <w:numFmt w:val="bullet"/>
+      <w:lvlText w:val="o"/>
+      <w:lvlJc w:val="left"/>
+      <w:pPr>
+        <w:ind w:left="1440" w:hanging="360"/>
+      </w:pPr>
+      <w:rPr>
+        <w:rFonts w:ascii="Courier New" w:hAnsi="Courier New" w:cs="Courier New" w:hint="default"/>
+      </w:rPr>
+    </w:lvl>
+    <w:lvl w:ilvl="2" w:tplc="08130005" w:tentative="1">
+      <w:start w:val="1"/>
+      <w:numFmt w:val="bullet"/>
+      <w:lvlText w:val=""/>
+      <w:lvlJc w:val="left"/>
+      <w:pPr>
+        <w:ind w:left="2160" w:hanging="360"/>
+      </w:pPr>
+      <w:rPr>
+        <w:rFonts w:ascii="Wingdings" w:hAnsi="Wingdings" w:hint="default"/>
+      </w:rPr>
+    </w:lvl>
+    <w:lvl w:ilvl="3" w:tplc="08130001" w:tentative="1">
+      <w:start w:val="1"/>
+      <w:numFmt w:val="bullet"/>
+      <w:lvlText w:val=""/>
+      <w:lvlJc w:val="left"/>
+      <w:pPr>
+        <w:ind w:left="2880" w:hanging="360"/>
+      </w:pPr>
+      <w:rPr>
+        <w:rFonts w:ascii="Symbol" w:hAnsi="Symbol" w:hint="default"/>
+      </w:rPr>
+    </w:lvl>
+    <w:lvl w:ilvl="4" w:tplc="08130003" w:tentative="1">
+      <w:start w:val="1"/>
+      <w:numFmt w:val="bullet"/>
+      <w:lvlText w:val="o"/>
+      <w:lvlJc w:val="left"/>
+      <w:pPr>
+        <w:ind w:left="3600" w:hanging="360"/>
+      </w:pPr>
+      <w:rPr>
+        <w:rFonts w:ascii="Courier New" w:hAnsi="Courier New" w:cs="Courier New" w:hint="default"/>
+      </w:rPr>
+    </w:lvl>
+    <w:lvl w:ilvl="5" w:tplc="08130005" w:tentative="1">
+      <w:start w:val="1"/>
+      <w:numFmt w:val="bullet"/>
+      <w:lvlText w:val=""/>
+      <w:lvlJc w:val="left"/>
+      <w:pPr>
+        <w:ind w:left="4320" w:hanging="360"/>
+      </w:pPr>
+      <w:rPr>
+        <w:rFonts w:ascii="Wingdings" w:hAnsi="Wingdings" w:hint="default"/>
+      </w:rPr>
+    </w:lvl>
+    <w:lvl w:ilvl="6" w:tplc="08130001" w:tentative="1">
+      <w:start w:val="1"/>
+      <w:numFmt w:val="bullet"/>
+      <w:lvlText w:val=""/>
+      <w:lvlJc w:val="left"/>
+      <w:pPr>
+        <w:ind w:left="5040" w:hanging="360"/>
+      </w:pPr>
+      <w:rPr>
+        <w:rFonts w:ascii="Symbol" w:hAnsi="Symbol" w:hint="default"/>
+      </w:rPr>
+    </w:lvl>
+    <w:lvl w:ilvl="7" w:tplc="08130003" w:tentative="1">
+      <w:start w:val="1"/>
+      <w:numFmt w:val="bullet"/>
+      <w:lvlText w:val="o"/>
+      <w:lvlJc w:val="left"/>
+      <w:pPr>
+        <w:ind w:left="5760" w:hanging="360"/>
+      </w:pPr>
+      <w:rPr>
+        <w:rFonts w:ascii="Courier New" w:hAnsi="Courier New" w:cs="Courier New" w:hint="default"/>
+      </w:rPr>
+    </w:lvl>
+    <w:lvl w:ilvl="8" w:tplc="08130005" w:tentative="1">
+      <w:start w:val="1"/>
+      <w:numFmt w:val="bullet"/>
+      <w:lvlText w:val=""/>
+      <w:lvlJc w:val="left"/>
+      <w:pPr>
+        <w:ind w:left="6480" w:hanging="360"/>
+      </w:pPr>
+      <w:rPr>
+        <w:rFonts w:ascii="Wingdings" w:hAnsi="Wingdings" w:hint="default"/>
+      </w:rPr>
+    </w:lvl>
+  </w:abstractNum>
+  <w:abstractNum w:abstractNumId="3" w15:restartNumberingAfterBreak="0">
+    <w:nsid w:val="49A046A0"/>
+    <w:multiLevelType w:val="hybridMultilevel"/>
+    <w:tmpl w:val="1C2ADAD8"/>
+    <w:lvl w:ilvl="0" w:tplc="3926E696">
+      <w:start w:val="1"/>
+      <w:numFmt w:val="decimal"/>
+      <w:lvlText w:val="%1)"/>
+      <w:lvlJc w:val="left"/>
+      <w:pPr>
+        <w:ind w:left="720" w:hanging="360"/>
+      </w:pPr>
+      <w:rPr>
+        <w:color w:val="auto"/>
+      </w:rPr>
+    </w:lvl>
+    <w:lvl w:ilvl="1" w:tplc="08130019" w:tentative="1">
+      <w:start w:val="1"/>
+      <w:numFmt w:val="lowerLetter"/>
+      <w:lvlText w:val="%2."/>
+      <w:lvlJc w:val="left"/>
+      <w:pPr>
+        <w:ind w:left="1440" w:hanging="360"/>
+      </w:pPr>
+    </w:lvl>
+    <w:lvl w:ilvl="2" w:tplc="0813001B" w:tentative="1">
+      <w:start w:val="1"/>
+      <w:numFmt w:val="lowerRoman"/>
+      <w:lvlText w:val="%3."/>
+      <w:lvlJc w:val="right"/>
+      <w:pPr>
+        <w:ind w:left="2160" w:hanging="180"/>
+      </w:pPr>
+    </w:lvl>
+    <w:lvl w:ilvl="3" w:tplc="0813000F" w:tentative="1">
+      <w:start w:val="1"/>
+      <w:numFmt w:val="decimal"/>
+      <w:lvlText w:val="%4."/>
+      <w:lvlJc w:val="left"/>
+      <w:pPr>
+        <w:ind w:left="2880" w:hanging="360"/>
+      </w:pPr>
+    </w:lvl>
+    <w:lvl w:ilvl="4" w:tplc="08130019" w:tentative="1">
+      <w:start w:val="1"/>
+      <w:numFmt w:val="lowerLetter"/>
+      <w:lvlText w:val="%5."/>
+      <w:lvlJc w:val="left"/>
+      <w:pPr>
+        <w:ind w:left="3600" w:hanging="360"/>
+      </w:pPr>
+    </w:lvl>
+    <w:lvl w:ilvl="5" w:tplc="0813001B" w:tentative="1">
+      <w:start w:val="1"/>
+      <w:numFmt w:val="lowerRoman"/>
+      <w:lvlText w:val="%6."/>
+      <w:lvlJc w:val="right"/>
+      <w:pPr>
+        <w:ind w:left="4320" w:hanging="180"/>
+      </w:pPr>
+    </w:lvl>
+    <w:lvl w:ilvl="6" w:tplc="0813000F" w:tentative="1">
+      <w:start w:val="1"/>
+      <w:numFmt w:val="decimal"/>
+      <w:lvlText w:val="%7."/>
+      <w:lvlJc w:val="left"/>
+      <w:pPr>
+        <w:ind w:left="5040" w:hanging="360"/>
+      </w:pPr>
+    </w:lvl>
+    <w:lvl w:ilvl="7" w:tplc="08130019" w:tentative="1">
+      <w:start w:val="1"/>
+      <w:numFmt w:val="lowerLetter"/>
+      <w:lvlText w:val="%8."/>
+      <w:lvlJc w:val="left"/>
+      <w:pPr>
+        <w:ind w:left="5760" w:hanging="360"/>
+      </w:pPr>
+    </w:lvl>
+    <w:lvl w:ilvl="8" w:tplc="0813001B" w:tentative="1">
+      <w:start w:val="1"/>
+      <w:numFmt w:val="lowerRoman"/>
+      <w:lvlText w:val="%9."/>
+      <w:lvlJc w:val="right"/>
+      <w:pPr>
+        <w:ind w:left="6480" w:hanging="180"/>
+      </w:pPr>
+    </w:lvl>
+  </w:abstractNum>
+  <w:num w:numId="1" w16cid:durableId="576020250">
+    <w:abstractNumId w:val="1"/>
+  </w:num>
+  <w:num w:numId="2" w16cid:durableId="508980806">
+    <w:abstractNumId w:val="3"/>
+  </w:num>
+  <w:num w:numId="3" w16cid:durableId="531038235">
+    <w:abstractNumId w:val="2"/>
+  </w:num>
+  <w:num w:numId="4" w16cid:durableId="291983062">
     <w:abstractNumId w:val="0"/>
   </w:num>
 </w:numbering>
@@ -1344,7 +4187,26 @@
   <w:style w:type="paragraph" w:default="1" w:styleId="Standaard">
     <w:name w:val="Normal"/>
     <w:qFormat/>
-    <w:rsid w:val="009952B5"/>
+  </w:style>
+  <w:style w:type="paragraph" w:styleId="Kop2">
+    <w:name w:val="heading 2"/>
+    <w:basedOn w:val="Standaard"/>
+    <w:link w:val="Kop2Char"/>
+    <w:uiPriority w:val="9"/>
+    <w:qFormat/>
+    <w:rsid w:val="00E03FDC"/>
+    <w:pPr>
+      <w:spacing w:before="100" w:beforeAutospacing="1" w:after="100" w:afterAutospacing="1" w:line="240" w:lineRule="auto"/>
+      <w:outlineLvl w:val="1"/>
+    </w:pPr>
+    <w:rPr>
+      <w:rFonts w:ascii="Times New Roman" w:eastAsia="Times New Roman" w:hAnsi="Times New Roman" w:cs="Times New Roman"/>
+      <w:b/>
+      <w:bCs/>
+      <w:sz w:val="36"/>
+      <w:szCs w:val="36"/>
+      <w:lang w:eastAsia="nl-BE"/>
+    </w:rPr>
   </w:style>
   <w:style w:type="character" w:default="1" w:styleId="Standaardalinea-lettertype">
     <w:name w:val="Default Paragraph Font"/>
@@ -1373,64 +4235,160 @@
     <w:semiHidden/>
     <w:unhideWhenUsed/>
   </w:style>
+  <w:style w:type="paragraph" w:styleId="Koptekst">
+    <w:name w:val="header"/>
+    <w:basedOn w:val="Standaard"/>
+    <w:link w:val="KoptekstChar"/>
+    <w:uiPriority w:val="99"/>
+    <w:unhideWhenUsed/>
+    <w:rsid w:val="00CC445B"/>
+    <w:pPr>
+      <w:tabs>
+        <w:tab w:val="center" w:pos="4536"/>
+        <w:tab w:val="right" w:pos="9072"/>
+      </w:tabs>
+      <w:spacing w:after="0" w:line="240" w:lineRule="auto"/>
+    </w:pPr>
+  </w:style>
+  <w:style w:type="character" w:customStyle="1" w:styleId="KoptekstChar">
+    <w:name w:val="Koptekst Char"/>
+    <w:basedOn w:val="Standaardalinea-lettertype"/>
+    <w:link w:val="Koptekst"/>
+    <w:uiPriority w:val="99"/>
+    <w:rsid w:val="00CC445B"/>
+  </w:style>
+  <w:style w:type="paragraph" w:styleId="Voettekst">
+    <w:name w:val="footer"/>
+    <w:basedOn w:val="Standaard"/>
+    <w:link w:val="VoettekstChar"/>
+    <w:uiPriority w:val="99"/>
+    <w:unhideWhenUsed/>
+    <w:rsid w:val="00CC445B"/>
+    <w:pPr>
+      <w:tabs>
+        <w:tab w:val="center" w:pos="4536"/>
+        <w:tab w:val="right" w:pos="9072"/>
+      </w:tabs>
+      <w:spacing w:after="0" w:line="240" w:lineRule="auto"/>
+    </w:pPr>
+  </w:style>
+  <w:style w:type="character" w:customStyle="1" w:styleId="VoettekstChar">
+    <w:name w:val="Voettekst Char"/>
+    <w:basedOn w:val="Standaardalinea-lettertype"/>
+    <w:link w:val="Voettekst"/>
+    <w:uiPriority w:val="99"/>
+    <w:rsid w:val="00CC445B"/>
+  </w:style>
+  <w:style w:type="character" w:styleId="Hyperlink">
+    <w:name w:val="Hyperlink"/>
+    <w:basedOn w:val="Standaardalinea-lettertype"/>
+    <w:uiPriority w:val="99"/>
+    <w:unhideWhenUsed/>
+    <w:rsid w:val="00EF60F2"/>
+    <w:rPr>
+      <w:color w:val="0563C1" w:themeColor="hyperlink"/>
+      <w:u w:val="single"/>
+    </w:rPr>
+  </w:style>
+  <w:style w:type="character" w:styleId="Onopgelostemelding">
+    <w:name w:val="Unresolved Mention"/>
+    <w:basedOn w:val="Standaardalinea-lettertype"/>
+    <w:uiPriority w:val="99"/>
+    <w:semiHidden/>
+    <w:unhideWhenUsed/>
+    <w:rsid w:val="00EF60F2"/>
+    <w:rPr>
+      <w:color w:val="605E5C"/>
+      <w:shd w:val="clear" w:color="auto" w:fill="E1DFDD"/>
+    </w:rPr>
+  </w:style>
+  <w:style w:type="character" w:styleId="Zwaar">
+    <w:name w:val="Strong"/>
+    <w:basedOn w:val="Standaardalinea-lettertype"/>
+    <w:uiPriority w:val="22"/>
+    <w:qFormat/>
+    <w:rsid w:val="008579F1"/>
+    <w:rPr>
+      <w:b/>
+      <w:bCs/>
+    </w:rPr>
+  </w:style>
   <w:style w:type="paragraph" w:styleId="Lijstalinea">
     <w:name w:val="List Paragraph"/>
     <w:basedOn w:val="Standaard"/>
     <w:uiPriority w:val="34"/>
     <w:qFormat/>
-    <w:rsid w:val="008F61C6"/>
+    <w:rsid w:val="008579F1"/>
     <w:pPr>
       <w:ind w:left="720"/>
       <w:contextualSpacing/>
     </w:pPr>
   </w:style>
-  <w:style w:type="paragraph" w:styleId="HTML-voorafopgemaakt">
-    <w:name w:val="HTML Preformatted"/>
-    <w:basedOn w:val="Standaard"/>
-    <w:link w:val="HTML-voorafopgemaaktChar"/>
+  <w:style w:type="character" w:customStyle="1" w:styleId="hgkelc">
+    <w:name w:val="hgkelc"/>
+    <w:basedOn w:val="Standaardalinea-lettertype"/>
+    <w:rsid w:val="00030824"/>
+  </w:style>
+  <w:style w:type="table" w:styleId="Tabelraster">
+    <w:name w:val="Table Grid"/>
+    <w:basedOn w:val="Standaardtabel"/>
+    <w:uiPriority w:val="39"/>
+    <w:rsid w:val="00507743"/>
+    <w:pPr>
+      <w:spacing w:after="0" w:line="240" w:lineRule="auto"/>
+    </w:pPr>
+    <w:tblPr>
+      <w:tblBorders>
+        <w:top w:val="single" w:sz="4" w:space="0" w:color="auto"/>
+        <w:left w:val="single" w:sz="4" w:space="0" w:color="auto"/>
+        <w:bottom w:val="single" w:sz="4" w:space="0" w:color="auto"/>
+        <w:right w:val="single" w:sz="4" w:space="0" w:color="auto"/>
+        <w:insideH w:val="single" w:sz="4" w:space="0" w:color="auto"/>
+        <w:insideV w:val="single" w:sz="4" w:space="0" w:color="auto"/>
+      </w:tblBorders>
+    </w:tblPr>
+  </w:style>
+  <w:style w:type="character" w:styleId="GevolgdeHyperlink">
+    <w:name w:val="FollowedHyperlink"/>
+    <w:basedOn w:val="Standaardalinea-lettertype"/>
     <w:uiPriority w:val="99"/>
     <w:semiHidden/>
     <w:unhideWhenUsed/>
-    <w:rsid w:val="002F3BEC"/>
-    <w:pPr>
-      <w:tabs>
-        <w:tab w:val="left" w:pos="916"/>
-        <w:tab w:val="left" w:pos="1832"/>
-        <w:tab w:val="left" w:pos="2748"/>
-        <w:tab w:val="left" w:pos="3664"/>
-        <w:tab w:val="left" w:pos="4580"/>
-        <w:tab w:val="left" w:pos="5496"/>
-        <w:tab w:val="left" w:pos="6412"/>
-        <w:tab w:val="left" w:pos="7328"/>
-        <w:tab w:val="left" w:pos="8244"/>
-        <w:tab w:val="left" w:pos="9160"/>
-        <w:tab w:val="left" w:pos="10076"/>
-        <w:tab w:val="left" w:pos="10992"/>
-        <w:tab w:val="left" w:pos="11908"/>
-        <w:tab w:val="left" w:pos="12824"/>
-        <w:tab w:val="left" w:pos="13740"/>
-        <w:tab w:val="left" w:pos="14656"/>
-      </w:tabs>
-      <w:spacing w:after="0" w:line="240" w:lineRule="auto"/>
-    </w:pPr>
+    <w:rsid w:val="00595813"/>
     <w:rPr>
-      <w:rFonts w:ascii="Courier New" w:eastAsia="Times New Roman" w:hAnsi="Courier New" w:cs="Courier New"/>
-      <w:sz w:val="20"/>
-      <w:szCs w:val="20"/>
+      <w:color w:val="954F72" w:themeColor="followedHyperlink"/>
+      <w:u w:val="single"/>
+    </w:rPr>
+  </w:style>
+  <w:style w:type="character" w:customStyle="1" w:styleId="Kop2Char">
+    <w:name w:val="Kop 2 Char"/>
+    <w:basedOn w:val="Standaardalinea-lettertype"/>
+    <w:link w:val="Kop2"/>
+    <w:uiPriority w:val="9"/>
+    <w:rsid w:val="00E03FDC"/>
+    <w:rPr>
+      <w:rFonts w:ascii="Times New Roman" w:eastAsia="Times New Roman" w:hAnsi="Times New Roman" w:cs="Times New Roman"/>
+      <w:b/>
+      <w:bCs/>
+      <w:sz w:val="36"/>
+      <w:szCs w:val="36"/>
       <w:lang w:eastAsia="nl-BE"/>
     </w:rPr>
   </w:style>
-  <w:style w:type="character" w:customStyle="1" w:styleId="HTML-voorafopgemaaktChar">
-    <w:name w:val="HTML - vooraf opgemaakt Char"/>
-    <w:basedOn w:val="Standaardalinea-lettertype"/>
-    <w:link w:val="HTML-voorafopgemaakt"/>
+  <w:style w:type="paragraph" w:styleId="Normaalweb">
+    <w:name w:val="Normal (Web)"/>
+    <w:basedOn w:val="Standaard"/>
     <w:uiPriority w:val="99"/>
     <w:semiHidden/>
-    <w:rsid w:val="002F3BEC"/>
+    <w:unhideWhenUsed/>
+    <w:rsid w:val="00E03FDC"/>
+    <w:pPr>
+      <w:spacing w:before="100" w:beforeAutospacing="1" w:after="100" w:afterAutospacing="1" w:line="240" w:lineRule="auto"/>
+    </w:pPr>
     <w:rPr>
-      <w:rFonts w:ascii="Courier New" w:eastAsia="Times New Roman" w:hAnsi="Courier New" w:cs="Courier New"/>
-      <w:sz w:val="20"/>
-      <w:szCs w:val="20"/>
+      <w:rFonts w:ascii="Times New Roman" w:eastAsia="Times New Roman" w:hAnsi="Times New Roman" w:cs="Times New Roman"/>
+      <w:sz w:val="24"/>
+      <w:szCs w:val="24"/>
       <w:lang w:eastAsia="nl-BE"/>
     </w:rPr>
   </w:style>

</xml_diff>